<commit_message>
CSRF + XSS attack writeup...
</commit_message>
<xml_diff>
--- a/Napadi.docx
+++ b/Napadi.docx
@@ -141,7 +141,7 @@
         <w:pStyle w:val="Heading1"/>
         <w:numPr>
           <w:ilvl w:val="0"/>
-          <w:numId w:val="1"/>
+          <w:numId w:val="2"/>
         </w:numPr>
         <w:spacing w:after="0" w:afterAutospacing="0"/>
         <w:ind w:left="720" w:hanging="360"/>
@@ -164,7 +164,7 @@
         <w:pStyle w:val="Heading2"/>
         <w:numPr>
           <w:ilvl w:val="1"/>
-          <w:numId w:val="1"/>
+          <w:numId w:val="2"/>
         </w:numPr>
         <w:spacing w:before="0" w:beforeAutospacing="0"/>
         <w:ind w:left="1440" w:hanging="360"/>
@@ -215,12 +215,12 @@
             <wp:extent cx="3305175" cy="2260296"/>
             <wp:effectExtent b="0" l="0" r="0" t="0"/>
             <wp:wrapTopAndBottom distB="114300" distT="114300"/>
-            <wp:docPr id="7" name="image11.png"/>
+            <wp:docPr id="7" name="image12.png"/>
             <a:graphic>
               <a:graphicData uri="http://schemas.openxmlformats.org/drawingml/2006/picture">
                 <pic:pic>
                   <pic:nvPicPr>
-                    <pic:cNvPr id="0" name="image11.png"/>
+                    <pic:cNvPr id="0" name="image12.png"/>
                     <pic:cNvPicPr preferRelativeResize="0"/>
                   </pic:nvPicPr>
                   <pic:blipFill>
@@ -250,7 +250,7 @@
         <w:pStyle w:val="Heading2"/>
         <w:numPr>
           <w:ilvl w:val="1"/>
-          <w:numId w:val="1"/>
+          <w:numId w:val="2"/>
         </w:numPr>
         <w:ind w:left="1440" w:hanging="360"/>
         <w:rPr>
@@ -293,12 +293,12 @@
             <wp:extent cx="4576763" cy="3125393"/>
             <wp:effectExtent b="0" l="0" r="0" t="0"/>
             <wp:wrapTopAndBottom distB="114300" distT="114300"/>
-            <wp:docPr id="10" name="image6.png"/>
+            <wp:docPr id="11" name="image7.png"/>
             <a:graphic>
               <a:graphicData uri="http://schemas.openxmlformats.org/drawingml/2006/picture">
                 <pic:pic>
                   <pic:nvPicPr>
-                    <pic:cNvPr id="0" name="image6.png"/>
+                    <pic:cNvPr id="0" name="image7.png"/>
                     <pic:cNvPicPr preferRelativeResize="0"/>
                   </pic:nvPicPr>
                   <pic:blipFill>
@@ -360,12 +360,12 @@
             <wp:extent cx="5731200" cy="2527300"/>
             <wp:effectExtent b="0" l="0" r="0" t="0"/>
             <wp:wrapTopAndBottom distB="114300" distT="114300"/>
-            <wp:docPr id="4" name="image9.png"/>
+            <wp:docPr id="2" name="image1.png"/>
             <a:graphic>
               <a:graphicData uri="http://schemas.openxmlformats.org/drawingml/2006/picture">
                 <pic:pic>
                   <pic:nvPicPr>
-                    <pic:cNvPr id="0" name="image9.png"/>
+                    <pic:cNvPr id="0" name="image1.png"/>
                     <pic:cNvPicPr preferRelativeResize="0"/>
                   </pic:nvPicPr>
                   <pic:blipFill>
@@ -470,7 +470,7 @@
         <w:pStyle w:val="Heading2"/>
         <w:numPr>
           <w:ilvl w:val="1"/>
-          <w:numId w:val="1"/>
+          <w:numId w:val="2"/>
         </w:numPr>
         <w:ind w:left="1440" w:hanging="360"/>
         <w:rPr>
@@ -537,12 +537,12 @@
             <wp:extent cx="5731200" cy="2997200"/>
             <wp:effectExtent b="0" l="0" r="0" t="0"/>
             <wp:wrapTopAndBottom distB="114300" distT="114300"/>
-            <wp:docPr id="1" name="image4.png"/>
+            <wp:docPr id="1" name="image5.png"/>
             <a:graphic>
               <a:graphicData uri="http://schemas.openxmlformats.org/drawingml/2006/picture">
                 <pic:pic>
                   <pic:nvPicPr>
-                    <pic:cNvPr id="0" name="image4.png"/>
+                    <pic:cNvPr id="0" name="image5.png"/>
                     <pic:cNvPicPr preferRelativeResize="0"/>
                   </pic:nvPicPr>
                   <pic:blipFill>
@@ -572,7 +572,7 @@
         <w:pStyle w:val="Heading2"/>
         <w:numPr>
           <w:ilvl w:val="1"/>
-          <w:numId w:val="1"/>
+          <w:numId w:val="2"/>
         </w:numPr>
         <w:ind w:left="1440" w:hanging="360"/>
         <w:rPr>
@@ -660,12 +660,12 @@
             <wp:extent cx="5638800" cy="4714875"/>
             <wp:effectExtent b="0" l="0" r="0" t="0"/>
             <wp:wrapTopAndBottom distB="114300" distT="114300"/>
-            <wp:docPr id="5" name="image5.png"/>
+            <wp:docPr id="5" name="image10.png"/>
             <a:graphic>
               <a:graphicData uri="http://schemas.openxmlformats.org/drawingml/2006/picture">
                 <pic:pic>
                   <pic:nvPicPr>
-                    <pic:cNvPr id="0" name="image5.png"/>
+                    <pic:cNvPr id="0" name="image10.png"/>
                     <pic:cNvPicPr preferRelativeResize="0"/>
                   </pic:nvPicPr>
                   <pic:blipFill>
@@ -712,7 +712,7 @@
         <w:pStyle w:val="Heading2"/>
         <w:numPr>
           <w:ilvl w:val="1"/>
-          <w:numId w:val="1"/>
+          <w:numId w:val="2"/>
         </w:numPr>
         <w:ind w:left="1440" w:hanging="360"/>
         <w:rPr>
@@ -792,12 +792,12 @@
             <wp:extent cx="5731200" cy="1879600"/>
             <wp:effectExtent b="0" l="0" r="0" t="0"/>
             <wp:wrapTopAndBottom distB="114300" distT="114300"/>
-            <wp:docPr id="8" name="image3.png"/>
+            <wp:docPr id="8" name="image6.png"/>
             <a:graphic>
               <a:graphicData uri="http://schemas.openxmlformats.org/drawingml/2006/picture">
                 <pic:pic>
                   <pic:nvPicPr>
-                    <pic:cNvPr id="0" name="image3.png"/>
+                    <pic:cNvPr id="0" name="image6.png"/>
                     <pic:cNvPicPr preferRelativeResize="0"/>
                   </pic:nvPicPr>
                   <pic:blipFill>
@@ -834,12 +834,12 @@
             <wp:extent cx="5731200" cy="3225800"/>
             <wp:effectExtent b="0" l="0" r="0" t="0"/>
             <wp:wrapTopAndBottom distB="114300" distT="114300"/>
-            <wp:docPr id="6" name="image10.png"/>
+            <wp:docPr id="6" name="image3.png"/>
             <a:graphic>
               <a:graphicData uri="http://schemas.openxmlformats.org/drawingml/2006/picture">
                 <pic:pic>
                   <pic:nvPicPr>
-                    <pic:cNvPr id="0" name="image10.png"/>
+                    <pic:cNvPr id="0" name="image3.png"/>
                     <pic:cNvPicPr preferRelativeResize="0"/>
                   </pic:nvPicPr>
                   <pic:blipFill>
@@ -885,7 +885,7 @@
         <w:pStyle w:val="Heading1"/>
         <w:numPr>
           <w:ilvl w:val="0"/>
-          <w:numId w:val="1"/>
+          <w:numId w:val="2"/>
         </w:numPr>
         <w:ind w:left="720" w:hanging="360"/>
         <w:rPr>
@@ -910,97 +910,314 @@
         <w:rPr>
           <w:rtl w:val="0"/>
         </w:rPr>
-        <w:t xml:space="preserve">Ovaj napad je lako izvesti kako ne postoji zastita os CSRF-a ili XSS-a na stranici sa komentarima:</w:t>
-      </w:r>
-    </w:p>
-    <w:p>
-      <w:pPr>
+        <w:t xml:space="preserve">Ovaj napad je lako izvesti kako ne postoji zastita os CSRF-a ili XSS-a na stranici sa komentarima.</w:t>
+      </w:r>
+      <w:r>
+        <w:rPr>
+          <w:rtl w:val="0"/>
+        </w:rPr>
+      </w:r>
+    </w:p>
+    <w:p>
+      <w:pPr>
+        <w:pStyle w:val="Heading2"/>
         <w:numPr>
-          <w:ilvl w:val="0"/>
+          <w:ilvl w:val="1"/>
           <w:numId w:val="2"/>
         </w:numPr>
         <w:ind w:left="1440" w:hanging="360"/>
-        <w:rPr>
-          <w:u w:val="none"/>
-        </w:rPr>
-      </w:pPr>
-      <w:r>
-        <w:rPr>
-          <w:rtl w:val="0"/>
-        </w:rPr>
-        <w:t xml:space="preserve">Prvo treba pokrenuti napadački web sajt, po uputstvu </w:t>
-      </w:r>
-      <w:r>
-        <w:rPr>
-          <w:b w:val="1"/>
-          <w:rtl w:val="0"/>
-        </w:rPr>
-        <w:t xml:space="preserve">“csrf-exploit/readme.txt”. </w:t>
-      </w:r>
-      <w:r>
-        <w:rPr>
-          <w:rtl w:val="0"/>
-        </w:rPr>
-        <w:t xml:space="preserve">Vidimo da je server startovan na adresi </w:t>
-      </w:r>
-      <w:r>
-        <w:rPr>
-          <w:b w:val="1"/>
-          <w:rtl w:val="0"/>
-        </w:rPr>
-        <w:t xml:space="preserve">“http://localhost:3000”</w:t>
-      </w:r>
-    </w:p>
-    <w:p>
-      <w:pPr>
+      </w:pPr>
+      <w:bookmarkStart w:colFirst="0" w:colLast="0" w:name="_log98uhpt3ug" w:id="12"/>
+      <w:bookmarkEnd w:id="12"/>
+      <w:r>
+        <w:rPr>
+          <w:rtl w:val="0"/>
+        </w:rPr>
+        <w:t xml:space="preserve">Analiza</w:t>
+      </w:r>
+    </w:p>
+    <w:p>
+      <w:pPr>
+        <w:ind w:left="720" w:firstLine="720"/>
+        <w:rPr/>
+      </w:pPr>
+      <w:r>
+        <w:rPr>
+          <w:rtl w:val="0"/>
+        </w:rPr>
+        <w:tab/>
+        <w:t xml:space="preserve">Inspec-ovanjem HTML koda na stranici za dodavanje komentara može se videti da na se na klik dugmeta Create comment šalje određeni POST request:</w:t>
+      </w:r>
+    </w:p>
+    <w:p>
+      <w:pPr>
+        <w:pStyle w:val="Heading2"/>
         <w:numPr>
-          <w:ilvl w:val="0"/>
+          <w:ilvl w:val="1"/>
           <w:numId w:val="2"/>
         </w:numPr>
         <w:ind w:left="1440" w:hanging="360"/>
-        <w:rPr>
-          <w:u w:val="none"/>
-        </w:rPr>
-      </w:pPr>
-      <w:r>
-        <w:rPr>
-          <w:rtl w:val="0"/>
-        </w:rPr>
-        <w:t xml:space="preserve">Zatim je potrebno navigirati na stranicu knjige 1</w:t>
+        <w:rPr/>
+      </w:pPr>
+      <w:bookmarkStart w:colFirst="0" w:colLast="0" w:name="_7cw8px4caqnf" w:id="13"/>
+      <w:bookmarkEnd w:id="13"/>
+      <w:r>
+        <w:rPr>
+          <w:rtl w:val="0"/>
+        </w:rPr>
+        <w:t xml:space="preserve">CSRF</w:t>
+      </w:r>
+      <w:r>
+        <w:drawing>
+          <wp:anchor allowOverlap="1" behindDoc="0" distB="114300" distT="114300" distL="114300" distR="114300" hidden="0" layoutInCell="1" locked="0" relativeHeight="0" simplePos="0">
+            <wp:simplePos x="0" y="0"/>
+            <wp:positionH relativeFrom="column">
+              <wp:posOffset>-1424</wp:posOffset>
+            </wp:positionH>
+            <wp:positionV relativeFrom="paragraph">
+              <wp:posOffset>209550</wp:posOffset>
+            </wp:positionV>
+            <wp:extent cx="5731200" cy="2451100"/>
+            <wp:effectExtent b="0" l="0" r="0" t="0"/>
+            <wp:wrapTopAndBottom distB="114300" distT="114300"/>
+            <wp:docPr id="3" name="image8.png"/>
+            <a:graphic>
+              <a:graphicData uri="http://schemas.openxmlformats.org/drawingml/2006/picture">
+                <pic:pic>
+                  <pic:nvPicPr>
+                    <pic:cNvPr id="0" name="image8.png"/>
+                    <pic:cNvPicPr preferRelativeResize="0"/>
+                  </pic:nvPicPr>
+                  <pic:blipFill>
+                    <a:blip r:embed="rId13"/>
+                    <a:srcRect b="0" l="0" r="0" t="0"/>
+                    <a:stretch>
+                      <a:fillRect/>
+                    </a:stretch>
+                  </pic:blipFill>
+                  <pic:spPr>
+                    <a:xfrm>
+                      <a:off x="0" y="0"/>
+                      <a:ext cx="5731200" cy="2451100"/>
+                    </a:xfrm>
+                    <a:prstGeom prst="rect"/>
+                    <a:ln/>
+                  </pic:spPr>
+                </pic:pic>
+              </a:graphicData>
+            </a:graphic>
+          </wp:anchor>
+        </w:drawing>
+      </w:r>
+    </w:p>
+    <w:p>
+      <w:pPr>
+        <w:ind w:left="1440" w:firstLine="0"/>
+        <w:rPr/>
+      </w:pPr>
+      <w:r>
+        <w:rPr>
+          <w:rtl w:val="0"/>
+        </w:rPr>
+        <w:tab/>
+        <w:t xml:space="preserve">Kod naveden gore, može se kopirati u sajt napadača i to u funkciju</w:t>
+      </w:r>
+      <w:r>
+        <w:rPr>
+          <w:b w:val="1"/>
+          <w:rtl w:val="0"/>
+        </w:rPr>
+        <w:t xml:space="preserve"> exploit()</w:t>
+      </w:r>
+      <w:r>
+        <w:rPr>
+          <w:rtl w:val="0"/>
+        </w:rPr>
+        <w:t xml:space="preserve">, Promenljivih </w:t>
+      </w:r>
+      <w:r>
+        <w:rPr>
+          <w:b w:val="1"/>
+          <w:rtl w:val="0"/>
+        </w:rPr>
+        <w:t xml:space="preserve">bookID, i comment  je potrebno zameniti </w:t>
+      </w:r>
+      <w:r>
+        <w:rPr>
+          <w:rtl w:val="0"/>
+        </w:rPr>
+        <w:t xml:space="preserve">konkretnim vrednostima generisanim na napadačevom sajtu. </w:t>
+      </w:r>
+      <w:r>
+        <w:rPr>
+          <w:b w:val="1"/>
+          <w:rtl w:val="0"/>
+        </w:rPr>
+        <w:t xml:space="preserve">A putanju sa koje se poziva fetch, potrebno je zameniti sa celokupnom putanjom do ranjivog sajta. </w:t>
+      </w:r>
+      <w:r>
+        <w:rPr>
+          <w:rtl w:val="0"/>
+        </w:rPr>
+        <w:t xml:space="preserve">Ovime se klikom na pehar na napadačevom sajtu bez znanja žrtve njen sesijski ključ dodaje kao komentar na knjigu 1. </w:t>
+      </w:r>
+      <w:r>
+        <w:drawing>
+          <wp:anchor allowOverlap="1" behindDoc="0" distB="114300" distT="114300" distL="114300" distR="114300" hidden="0" layoutInCell="1" locked="0" relativeHeight="0" simplePos="0">
+            <wp:simplePos x="0" y="0"/>
+            <wp:positionH relativeFrom="column">
+              <wp:posOffset>741525</wp:posOffset>
+            </wp:positionH>
+            <wp:positionV relativeFrom="paragraph">
+              <wp:posOffset>1238250</wp:posOffset>
+            </wp:positionV>
+            <wp:extent cx="4248150" cy="2724150"/>
+            <wp:effectExtent b="0" l="0" r="0" t="0"/>
+            <wp:wrapTopAndBottom distB="114300" distT="114300"/>
+            <wp:docPr id="9" name="image4.png"/>
+            <a:graphic>
+              <a:graphicData uri="http://schemas.openxmlformats.org/drawingml/2006/picture">
+                <pic:pic>
+                  <pic:nvPicPr>
+                    <pic:cNvPr id="0" name="image4.png"/>
+                    <pic:cNvPicPr preferRelativeResize="0"/>
+                  </pic:nvPicPr>
+                  <pic:blipFill>
+                    <a:blip r:embed="rId14"/>
+                    <a:srcRect b="0" l="0" r="0" t="0"/>
+                    <a:stretch>
+                      <a:fillRect/>
+                    </a:stretch>
+                  </pic:blipFill>
+                  <pic:spPr>
+                    <a:xfrm>
+                      <a:off x="0" y="0"/>
+                      <a:ext cx="4248150" cy="2724150"/>
+                    </a:xfrm>
+                    <a:prstGeom prst="rect"/>
+                    <a:ln/>
+                  </pic:spPr>
+                </pic:pic>
+              </a:graphicData>
+            </a:graphic>
+          </wp:anchor>
+        </w:drawing>
+      </w:r>
+    </w:p>
+    <w:p>
+      <w:pPr>
+        <w:pStyle w:val="Heading2"/>
+        <w:numPr>
+          <w:ilvl w:val="1"/>
+          <w:numId w:val="2"/>
+        </w:numPr>
+        <w:spacing w:after="0" w:afterAutospacing="0"/>
+        <w:ind w:left="1440" w:hanging="360"/>
+        <w:rPr/>
+      </w:pPr>
+      <w:bookmarkStart w:colFirst="0" w:colLast="0" w:name="_auv0s5bwd1t" w:id="14"/>
+      <w:bookmarkEnd w:id="14"/>
+      <w:r>
+        <w:rPr>
+          <w:rtl w:val="0"/>
+        </w:rPr>
+        <w:t xml:space="preserve">XSS</w:t>
       </w:r>
     </w:p>
     <w:p>
       <w:pPr>
         <w:numPr>
           <w:ilvl w:val="0"/>
+          <w:numId w:val="3"/>
+        </w:numPr>
+        <w:ind w:left="1440" w:hanging="360"/>
+        <w:rPr>
+          <w:u w:val="none"/>
+        </w:rPr>
+      </w:pPr>
+      <w:r>
+        <w:rPr>
+          <w:rtl w:val="0"/>
+        </w:rPr>
+        <w:t xml:space="preserve">Prvo treba pokrenuti napadački web sajt, po uputstvu </w:t>
+      </w:r>
+      <w:r>
+        <w:rPr>
+          <w:b w:val="1"/>
+          <w:rtl w:val="0"/>
+        </w:rPr>
+        <w:t xml:space="preserve">“csrf-exploit/readme.txt”. </w:t>
+      </w:r>
+      <w:r>
+        <w:rPr>
+          <w:rtl w:val="0"/>
+        </w:rPr>
+        <w:t xml:space="preserve">Može se videti da je napadački server na adresi </w:t>
+      </w:r>
+      <w:r>
+        <w:rPr>
+          <w:b w:val="1"/>
+          <w:rtl w:val="0"/>
+        </w:rPr>
+        <w:t xml:space="preserve">“http://localhost:3000”</w:t>
+      </w:r>
+    </w:p>
+    <w:p>
+      <w:pPr>
+        <w:numPr>
+          <w:ilvl w:val="0"/>
+          <w:numId w:val="3"/>
+        </w:numPr>
+        <w:ind w:left="1440" w:hanging="360"/>
+        <w:rPr>
+          <w:u w:val="none"/>
+        </w:rPr>
+      </w:pPr>
+      <w:r>
+        <w:rPr>
+          <w:rtl w:val="0"/>
+        </w:rPr>
+        <w:t xml:space="preserve">Zatim je potrebno navigirati na stranicu knjige 1</w:t>
+      </w:r>
+    </w:p>
+    <w:p>
+      <w:pPr>
+        <w:numPr>
+          <w:ilvl w:val="0"/>
+          <w:numId w:val="3"/>
+        </w:numPr>
+        <w:spacing w:after="0" w:afterAutospacing="0"/>
+        <w:ind w:left="1440" w:hanging="360"/>
+        <w:rPr/>
+      </w:pPr>
+      <w:r>
+        <w:rPr>
+          <w:rtl w:val="0"/>
+        </w:rPr>
+        <w:t xml:space="preserve">Pomoću  XSS ostaviti komentar sa linkom koji izgleda primamljivo korisniku</w:t>
+      </w:r>
+    </w:p>
+    <w:p>
+      <w:pPr>
+        <w:pStyle w:val="Heading2"/>
+        <w:numPr>
+          <w:ilvl w:val="1"/>
           <w:numId w:val="2"/>
         </w:numPr>
+        <w:spacing w:after="0" w:afterAutospacing="0" w:before="0" w:beforeAutospacing="0"/>
         <w:ind w:left="1440" w:hanging="360"/>
-        <w:rPr/>
-      </w:pPr>
-      <w:r>
-        <w:rPr>
-          <w:rtl w:val="0"/>
-        </w:rPr>
-        <w:t xml:space="preserve">Pomoću  XSS ostaviti komentar sa linkom koji izgleda primamljivo korisniku</w:t>
-      </w:r>
-    </w:p>
-    <w:p>
-      <w:pPr>
-        <w:numPr>
-          <w:ilvl w:val="0"/>
-          <w:numId w:val="2"/>
-        </w:numPr>
-        <w:ind w:left="1440" w:hanging="360"/>
-        <w:rPr>
-          <w:u w:val="none"/>
-        </w:rPr>
-      </w:pPr>
-      <w:r>
-        <w:rPr>
-          <w:rtl w:val="0"/>
-        </w:rPr>
-        <w:t xml:space="preserve">Sada klikom na “here” žrtva biva poslata na napadački sajt. </w:t>
+        <w:rPr>
+          <w:sz w:val="32"/>
+          <w:szCs w:val="32"/>
+        </w:rPr>
+      </w:pPr>
+      <w:bookmarkStart w:colFirst="0" w:colLast="0" w:name="_pwon4kskrpcs" w:id="15"/>
+      <w:bookmarkEnd w:id="15"/>
+      <w:r>
+        <w:rPr>
+          <w:rtl w:val="0"/>
+        </w:rPr>
+        <w:t xml:space="preserve">Korisnik pada u zamku</w:t>
       </w:r>
       <w:r>
         <w:drawing>
@@ -1015,16 +1232,16 @@
             <wp:extent cx="6698317" cy="1023663"/>
             <wp:effectExtent b="0" l="0" r="0" t="0"/>
             <wp:wrapTopAndBottom distB="114300" distT="114300"/>
-            <wp:docPr id="11" name="image2.png"/>
+            <wp:docPr id="12" name="image11.png"/>
             <a:graphic>
               <a:graphicData uri="http://schemas.openxmlformats.org/drawingml/2006/picture">
                 <pic:pic>
                   <pic:nvPicPr>
-                    <pic:cNvPr id="0" name="image2.png"/>
+                    <pic:cNvPr id="0" name="image11.png"/>
                     <pic:cNvPicPr preferRelativeResize="0"/>
                   </pic:nvPicPr>
                   <pic:blipFill>
-                    <a:blip r:embed="rId13"/>
+                    <a:blip r:embed="rId15"/>
                     <a:srcRect b="0" l="0" r="0" t="0"/>
                     <a:stretch>
                       <a:fillRect/>
@@ -1049,24 +1266,24 @@
           <wp:anchor allowOverlap="1" behindDoc="0" distB="114300" distT="114300" distL="114300" distR="114300" hidden="0" layoutInCell="1" locked="0" relativeHeight="0" simplePos="0">
             <wp:simplePos x="0" y="0"/>
             <wp:positionH relativeFrom="column">
-              <wp:posOffset>-285749</wp:posOffset>
+              <wp:posOffset>-280987</wp:posOffset>
             </wp:positionH>
             <wp:positionV relativeFrom="paragraph">
-              <wp:posOffset>1371600</wp:posOffset>
+              <wp:posOffset>1362075</wp:posOffset>
             </wp:positionV>
             <wp:extent cx="6643688" cy="504825"/>
             <wp:effectExtent b="0" l="0" r="0" t="0"/>
             <wp:wrapTopAndBottom distB="114300" distT="114300"/>
-            <wp:docPr id="9" name="image7.png"/>
+            <wp:docPr id="10" name="image9.png"/>
             <a:graphic>
               <a:graphicData uri="http://schemas.openxmlformats.org/drawingml/2006/picture">
                 <pic:pic>
                   <pic:nvPicPr>
-                    <pic:cNvPr id="0" name="image7.png"/>
+                    <pic:cNvPr id="0" name="image9.png"/>
                     <pic:cNvPicPr preferRelativeResize="0"/>
                   </pic:nvPicPr>
                   <pic:blipFill>
-                    <a:blip r:embed="rId14"/>
+                    <a:blip r:embed="rId16"/>
                     <a:srcRect b="0" l="0" r="0" t="0"/>
                     <a:stretch>
                       <a:fillRect/>
@@ -1091,7 +1308,7 @@
       <w:pPr>
         <w:numPr>
           <w:ilvl w:val="0"/>
-          <w:numId w:val="2"/>
+          <w:numId w:val="1"/>
         </w:numPr>
         <w:ind w:left="1440" w:hanging="360"/>
         <w:rPr>
@@ -1102,14 +1319,14 @@
         <w:rPr>
           <w:rtl w:val="0"/>
         </w:rPr>
-        <w:t xml:space="preserve">U napadački sajt u funkciju exploit potrebno je dodati kod za ispis žrtvinog kolačića</w:t>
+        <w:t xml:space="preserve">Sada klikom na “here” korisnik biva poslat na napadački sajt. </w:t>
       </w:r>
     </w:p>
     <w:p>
       <w:pPr>
         <w:numPr>
           <w:ilvl w:val="0"/>
-          <w:numId w:val="2"/>
+          <w:numId w:val="1"/>
         </w:numPr>
         <w:ind w:left="1440" w:hanging="360"/>
         <w:rPr>
@@ -1120,7 +1337,7 @@
         <w:rPr>
           <w:rtl w:val="0"/>
         </w:rPr>
-        <w:t xml:space="preserve">Sada kada žrtva pritisne </w:t>
+        <w:t xml:space="preserve">Kada žrtva pritisne </w:t>
       </w:r>
       <w:r>
         <w:rPr>
@@ -1133,31 +1350,36 @@
         <w:rPr>
           <w:rtl w:val="0"/>
         </w:rPr>
-        <w:t xml:space="preserve">na napadačkom sajtu, biće joj ispisan njen kolačić u alert prozoru</w:t>
+        <w:t xml:space="preserve">na napadačkom sajtu, iz njene perspektive neće se desiti ništa ali će sa njenim autentikacionim tokenom biti poslat zahtev na sajt za prodavnicu knjiga koji će dodati komentar sa njenim tokenom na knjigu broj 1.</w:t>
+      </w:r>
+      <w:r>
+        <w:rPr>
+          <w:rtl w:val="0"/>
+        </w:rPr>
       </w:r>
       <w:r>
         <w:drawing>
           <wp:anchor allowOverlap="1" behindDoc="0" distB="114300" distT="114300" distL="114300" distR="114300" hidden="0" layoutInCell="1" locked="0" relativeHeight="0" simplePos="0">
             <wp:simplePos x="0" y="0"/>
             <wp:positionH relativeFrom="column">
-              <wp:posOffset>322425</wp:posOffset>
+              <wp:posOffset>180975</wp:posOffset>
             </wp:positionH>
             <wp:positionV relativeFrom="paragraph">
-              <wp:posOffset>118063</wp:posOffset>
+              <wp:posOffset>929687</wp:posOffset>
             </wp:positionV>
-            <wp:extent cx="5082456" cy="4014788"/>
+            <wp:extent cx="5731200" cy="596900"/>
             <wp:effectExtent b="0" l="0" r="0" t="0"/>
             <wp:wrapTopAndBottom distB="114300" distT="114300"/>
-            <wp:docPr id="2" name="image1.png"/>
+            <wp:docPr id="4" name="image2.png"/>
             <a:graphic>
               <a:graphicData uri="http://schemas.openxmlformats.org/drawingml/2006/picture">
                 <pic:pic>
                   <pic:nvPicPr>
-                    <pic:cNvPr id="0" name="image1.png"/>
+                    <pic:cNvPr id="0" name="image2.png"/>
                     <pic:cNvPicPr preferRelativeResize="0"/>
                   </pic:nvPicPr>
                   <pic:blipFill>
-                    <a:blip r:embed="rId15"/>
+                    <a:blip r:embed="rId17"/>
                     <a:srcRect b="0" l="0" r="0" t="0"/>
                     <a:stretch>
                       <a:fillRect/>
@@ -1166,60 +1388,7 @@
                   <pic:spPr>
                     <a:xfrm>
                       <a:off x="0" y="0"/>
-                      <a:ext cx="5082456" cy="4014788"/>
-                    </a:xfrm>
-                    <a:prstGeom prst="rect"/>
-                    <a:ln/>
-                  </pic:spPr>
-                </pic:pic>
-              </a:graphicData>
-            </a:graphic>
-          </wp:anchor>
-        </w:drawing>
-      </w:r>
-    </w:p>
-    <w:p>
-      <w:pPr>
-        <w:ind w:left="720" w:firstLine="720"/>
-        <w:rPr/>
-      </w:pPr>
-      <w:r>
-        <w:rPr>
-          <w:rtl w:val="0"/>
-        </w:rPr>
-      </w:r>
-      <w:r>
-        <w:drawing>
-          <wp:anchor allowOverlap="1" behindDoc="0" distB="114300" distT="114300" distL="114300" distR="114300" hidden="0" layoutInCell="1" locked="0" relativeHeight="0" simplePos="0">
-            <wp:simplePos x="0" y="0"/>
-            <wp:positionH relativeFrom="column">
-              <wp:posOffset>-1424</wp:posOffset>
-            </wp:positionH>
-            <wp:positionV relativeFrom="paragraph">
-              <wp:posOffset>114300</wp:posOffset>
-            </wp:positionV>
-            <wp:extent cx="5731200" cy="3848100"/>
-            <wp:effectExtent b="0" l="0" r="0" t="0"/>
-            <wp:wrapTopAndBottom distB="114300" distT="114300"/>
-            <wp:docPr id="3" name="image8.png"/>
-            <a:graphic>
-              <a:graphicData uri="http://schemas.openxmlformats.org/drawingml/2006/picture">
-                <pic:pic>
-                  <pic:nvPicPr>
-                    <pic:cNvPr id="0" name="image8.png"/>
-                    <pic:cNvPicPr preferRelativeResize="0"/>
-                  </pic:nvPicPr>
-                  <pic:blipFill>
-                    <a:blip r:embed="rId16"/>
-                    <a:srcRect b="0" l="0" r="0" t="0"/>
-                    <a:stretch>
-                      <a:fillRect/>
-                    </a:stretch>
-                  </pic:blipFill>
-                  <pic:spPr>
-                    <a:xfrm>
-                      <a:off x="0" y="0"/>
-                      <a:ext cx="5731200" cy="3848100"/>
+                      <a:ext cx="5731200" cy="596900"/>
                     </a:xfrm>
                     <a:prstGeom prst="rect"/>
                     <a:ln/>
@@ -1247,6 +1416,116 @@
       <w:start w:val="1"/>
       <w:numFmt w:val="decimal"/>
       <w:lvlText w:val="%1."/>
+      <w:lvlJc w:val="left"/>
+      <w:pPr>
+        <w:ind w:left="1440" w:hanging="360"/>
+      </w:pPr>
+      <w:rPr>
+        <w:u w:val="none"/>
+      </w:rPr>
+    </w:lvl>
+    <w:lvl w:ilvl="1">
+      <w:start w:val="1"/>
+      <w:numFmt w:val="lowerLetter"/>
+      <w:lvlText w:val="%2."/>
+      <w:lvlJc w:val="left"/>
+      <w:pPr>
+        <w:ind w:left="2160" w:hanging="360"/>
+      </w:pPr>
+      <w:rPr>
+        <w:u w:val="none"/>
+      </w:rPr>
+    </w:lvl>
+    <w:lvl w:ilvl="2">
+      <w:start w:val="1"/>
+      <w:numFmt w:val="lowerRoman"/>
+      <w:lvlText w:val="%3."/>
+      <w:lvlJc w:val="right"/>
+      <w:pPr>
+        <w:ind w:left="2880" w:hanging="360"/>
+      </w:pPr>
+      <w:rPr>
+        <w:u w:val="none"/>
+      </w:rPr>
+    </w:lvl>
+    <w:lvl w:ilvl="3">
+      <w:start w:val="1"/>
+      <w:numFmt w:val="decimal"/>
+      <w:lvlText w:val="%4."/>
+      <w:lvlJc w:val="left"/>
+      <w:pPr>
+        <w:ind w:left="3600" w:hanging="360"/>
+      </w:pPr>
+      <w:rPr>
+        <w:u w:val="none"/>
+      </w:rPr>
+    </w:lvl>
+    <w:lvl w:ilvl="4">
+      <w:start w:val="1"/>
+      <w:numFmt w:val="lowerLetter"/>
+      <w:lvlText w:val="%5."/>
+      <w:lvlJc w:val="left"/>
+      <w:pPr>
+        <w:ind w:left="4320" w:hanging="360"/>
+      </w:pPr>
+      <w:rPr>
+        <w:u w:val="none"/>
+      </w:rPr>
+    </w:lvl>
+    <w:lvl w:ilvl="5">
+      <w:start w:val="1"/>
+      <w:numFmt w:val="lowerRoman"/>
+      <w:lvlText w:val="%6."/>
+      <w:lvlJc w:val="right"/>
+      <w:pPr>
+        <w:ind w:left="5040" w:hanging="360"/>
+      </w:pPr>
+      <w:rPr>
+        <w:u w:val="none"/>
+      </w:rPr>
+    </w:lvl>
+    <w:lvl w:ilvl="6">
+      <w:start w:val="1"/>
+      <w:numFmt w:val="decimal"/>
+      <w:lvlText w:val="%7."/>
+      <w:lvlJc w:val="left"/>
+      <w:pPr>
+        <w:ind w:left="5760" w:hanging="360"/>
+      </w:pPr>
+      <w:rPr>
+        <w:u w:val="none"/>
+      </w:rPr>
+    </w:lvl>
+    <w:lvl w:ilvl="7">
+      <w:start w:val="1"/>
+      <w:numFmt w:val="lowerLetter"/>
+      <w:lvlText w:val="%8."/>
+      <w:lvlJc w:val="left"/>
+      <w:pPr>
+        <w:ind w:left="6480" w:hanging="360"/>
+      </w:pPr>
+      <w:rPr>
+        <w:u w:val="none"/>
+      </w:rPr>
+    </w:lvl>
+    <w:lvl w:ilvl="8">
+      <w:start w:val="1"/>
+      <w:numFmt w:val="lowerRoman"/>
+      <w:lvlText w:val="%9."/>
+      <w:lvlJc w:val="right"/>
+      <w:pPr>
+        <w:ind w:left="7200" w:hanging="360"/>
+      </w:pPr>
+      <w:rPr>
+        <w:u w:val="none"/>
+      </w:rPr>
+    </w:lvl>
+  </w:abstractNum>
+  <w:abstractNum w:abstractNumId="2">
+    <w:lvl w:ilvl="0">
+      <w:start w:val="1"/>
+      <w:numFmt w:val="decimal"/>
+      <w:lvlText w:val="%1."/>
       <w:lvlJc w:val="right"/>
       <w:pPr>
         <w:ind w:left="720" w:hanging="360"/>
@@ -1352,7 +1631,7 @@
       </w:rPr>
     </w:lvl>
   </w:abstractNum>
-  <w:abstractNum w:abstractNumId="2">
+  <w:abstractNum w:abstractNumId="3">
     <w:lvl w:ilvl="0">
       <w:start w:val="1"/>
       <w:numFmt w:val="decimal"/>
@@ -1467,6 +1746,9 @@
   </w:num>
   <w:num w:numId="2">
     <w:abstractNumId w:val="2"/>
+  </w:num>
+  <w:num w:numId="3">
+    <w:abstractNumId w:val="3"/>
   </w:num>
 </w:numbering>
 </file>

</xml_diff>

<commit_message>
Revert "CSRF + XSS attack writeup..."
This reverts commit 18e14b7c41bb43d2eeddbdb4d0b289b8ee60eb01.
</commit_message>
<xml_diff>
--- a/Napadi.docx
+++ b/Napadi.docx
@@ -141,7 +141,7 @@
         <w:pStyle w:val="Heading1"/>
         <w:numPr>
           <w:ilvl w:val="0"/>
-          <w:numId w:val="2"/>
+          <w:numId w:val="1"/>
         </w:numPr>
         <w:spacing w:after="0" w:afterAutospacing="0"/>
         <w:ind w:left="720" w:hanging="360"/>
@@ -164,7 +164,7 @@
         <w:pStyle w:val="Heading2"/>
         <w:numPr>
           <w:ilvl w:val="1"/>
-          <w:numId w:val="2"/>
+          <w:numId w:val="1"/>
         </w:numPr>
         <w:spacing w:before="0" w:beforeAutospacing="0"/>
         <w:ind w:left="1440" w:hanging="360"/>
@@ -215,12 +215,12 @@
             <wp:extent cx="3305175" cy="2260296"/>
             <wp:effectExtent b="0" l="0" r="0" t="0"/>
             <wp:wrapTopAndBottom distB="114300" distT="114300"/>
-            <wp:docPr id="7" name="image12.png"/>
+            <wp:docPr id="7" name="image11.png"/>
             <a:graphic>
               <a:graphicData uri="http://schemas.openxmlformats.org/drawingml/2006/picture">
                 <pic:pic>
                   <pic:nvPicPr>
-                    <pic:cNvPr id="0" name="image12.png"/>
+                    <pic:cNvPr id="0" name="image11.png"/>
                     <pic:cNvPicPr preferRelativeResize="0"/>
                   </pic:nvPicPr>
                   <pic:blipFill>
@@ -250,7 +250,7 @@
         <w:pStyle w:val="Heading2"/>
         <w:numPr>
           <w:ilvl w:val="1"/>
-          <w:numId w:val="2"/>
+          <w:numId w:val="1"/>
         </w:numPr>
         <w:ind w:left="1440" w:hanging="360"/>
         <w:rPr>
@@ -293,12 +293,12 @@
             <wp:extent cx="4576763" cy="3125393"/>
             <wp:effectExtent b="0" l="0" r="0" t="0"/>
             <wp:wrapTopAndBottom distB="114300" distT="114300"/>
-            <wp:docPr id="11" name="image7.png"/>
+            <wp:docPr id="10" name="image6.png"/>
             <a:graphic>
               <a:graphicData uri="http://schemas.openxmlformats.org/drawingml/2006/picture">
                 <pic:pic>
                   <pic:nvPicPr>
-                    <pic:cNvPr id="0" name="image7.png"/>
+                    <pic:cNvPr id="0" name="image6.png"/>
                     <pic:cNvPicPr preferRelativeResize="0"/>
                   </pic:nvPicPr>
                   <pic:blipFill>
@@ -360,12 +360,12 @@
             <wp:extent cx="5731200" cy="2527300"/>
             <wp:effectExtent b="0" l="0" r="0" t="0"/>
             <wp:wrapTopAndBottom distB="114300" distT="114300"/>
-            <wp:docPr id="2" name="image1.png"/>
+            <wp:docPr id="4" name="image9.png"/>
             <a:graphic>
               <a:graphicData uri="http://schemas.openxmlformats.org/drawingml/2006/picture">
                 <pic:pic>
                   <pic:nvPicPr>
-                    <pic:cNvPr id="0" name="image1.png"/>
+                    <pic:cNvPr id="0" name="image9.png"/>
                     <pic:cNvPicPr preferRelativeResize="0"/>
                   </pic:nvPicPr>
                   <pic:blipFill>
@@ -470,7 +470,7 @@
         <w:pStyle w:val="Heading2"/>
         <w:numPr>
           <w:ilvl w:val="1"/>
-          <w:numId w:val="2"/>
+          <w:numId w:val="1"/>
         </w:numPr>
         <w:ind w:left="1440" w:hanging="360"/>
         <w:rPr>
@@ -537,12 +537,12 @@
             <wp:extent cx="5731200" cy="2997200"/>
             <wp:effectExtent b="0" l="0" r="0" t="0"/>
             <wp:wrapTopAndBottom distB="114300" distT="114300"/>
-            <wp:docPr id="1" name="image5.png"/>
+            <wp:docPr id="1" name="image4.png"/>
             <a:graphic>
               <a:graphicData uri="http://schemas.openxmlformats.org/drawingml/2006/picture">
                 <pic:pic>
                   <pic:nvPicPr>
-                    <pic:cNvPr id="0" name="image5.png"/>
+                    <pic:cNvPr id="0" name="image4.png"/>
                     <pic:cNvPicPr preferRelativeResize="0"/>
                   </pic:nvPicPr>
                   <pic:blipFill>
@@ -572,7 +572,7 @@
         <w:pStyle w:val="Heading2"/>
         <w:numPr>
           <w:ilvl w:val="1"/>
-          <w:numId w:val="2"/>
+          <w:numId w:val="1"/>
         </w:numPr>
         <w:ind w:left="1440" w:hanging="360"/>
         <w:rPr>
@@ -660,12 +660,12 @@
             <wp:extent cx="5638800" cy="4714875"/>
             <wp:effectExtent b="0" l="0" r="0" t="0"/>
             <wp:wrapTopAndBottom distB="114300" distT="114300"/>
-            <wp:docPr id="5" name="image10.png"/>
+            <wp:docPr id="5" name="image5.png"/>
             <a:graphic>
               <a:graphicData uri="http://schemas.openxmlformats.org/drawingml/2006/picture">
                 <pic:pic>
                   <pic:nvPicPr>
-                    <pic:cNvPr id="0" name="image10.png"/>
+                    <pic:cNvPr id="0" name="image5.png"/>
                     <pic:cNvPicPr preferRelativeResize="0"/>
                   </pic:nvPicPr>
                   <pic:blipFill>
@@ -712,7 +712,7 @@
         <w:pStyle w:val="Heading2"/>
         <w:numPr>
           <w:ilvl w:val="1"/>
-          <w:numId w:val="2"/>
+          <w:numId w:val="1"/>
         </w:numPr>
         <w:ind w:left="1440" w:hanging="360"/>
         <w:rPr>
@@ -792,12 +792,12 @@
             <wp:extent cx="5731200" cy="1879600"/>
             <wp:effectExtent b="0" l="0" r="0" t="0"/>
             <wp:wrapTopAndBottom distB="114300" distT="114300"/>
-            <wp:docPr id="8" name="image6.png"/>
+            <wp:docPr id="8" name="image3.png"/>
             <a:graphic>
               <a:graphicData uri="http://schemas.openxmlformats.org/drawingml/2006/picture">
                 <pic:pic>
                   <pic:nvPicPr>
-                    <pic:cNvPr id="0" name="image6.png"/>
+                    <pic:cNvPr id="0" name="image3.png"/>
                     <pic:cNvPicPr preferRelativeResize="0"/>
                   </pic:nvPicPr>
                   <pic:blipFill>
@@ -834,12 +834,12 @@
             <wp:extent cx="5731200" cy="3225800"/>
             <wp:effectExtent b="0" l="0" r="0" t="0"/>
             <wp:wrapTopAndBottom distB="114300" distT="114300"/>
-            <wp:docPr id="6" name="image3.png"/>
+            <wp:docPr id="6" name="image10.png"/>
             <a:graphic>
               <a:graphicData uri="http://schemas.openxmlformats.org/drawingml/2006/picture">
                 <pic:pic>
                   <pic:nvPicPr>
-                    <pic:cNvPr id="0" name="image3.png"/>
+                    <pic:cNvPr id="0" name="image10.png"/>
                     <pic:cNvPicPr preferRelativeResize="0"/>
                   </pic:nvPicPr>
                   <pic:blipFill>
@@ -885,7 +885,7 @@
         <w:pStyle w:val="Heading1"/>
         <w:numPr>
           <w:ilvl w:val="0"/>
-          <w:numId w:val="2"/>
+          <w:numId w:val="1"/>
         </w:numPr>
         <w:ind w:left="720" w:hanging="360"/>
         <w:rPr>
@@ -910,225 +910,86 @@
         <w:rPr>
           <w:rtl w:val="0"/>
         </w:rPr>
-        <w:t xml:space="preserve">Ovaj napad je lako izvesti kako ne postoji zastita os CSRF-a ili XSS-a na stranici sa komentarima.</w:t>
-      </w:r>
-      <w:r>
-        <w:rPr>
-          <w:rtl w:val="0"/>
-        </w:rPr>
-      </w:r>
-    </w:p>
-    <w:p>
-      <w:pPr>
-        <w:pStyle w:val="Heading2"/>
+        <w:t xml:space="preserve">Ovaj napad je lako izvesti kako ne postoji zastita os CSRF-a ili XSS-a na stranici sa komentarima:</w:t>
+      </w:r>
+    </w:p>
+    <w:p>
+      <w:pPr>
         <w:numPr>
-          <w:ilvl w:val="1"/>
+          <w:ilvl w:val="0"/>
           <w:numId w:val="2"/>
         </w:numPr>
         <w:ind w:left="1440" w:hanging="360"/>
-      </w:pPr>
-      <w:bookmarkStart w:colFirst="0" w:colLast="0" w:name="_log98uhpt3ug" w:id="12"/>
-      <w:bookmarkEnd w:id="12"/>
-      <w:r>
-        <w:rPr>
-          <w:rtl w:val="0"/>
-        </w:rPr>
-        <w:t xml:space="preserve">Analiza</w:t>
-      </w:r>
-    </w:p>
-    <w:p>
-      <w:pPr>
-        <w:ind w:left="720" w:firstLine="720"/>
-        <w:rPr/>
-      </w:pPr>
-      <w:r>
-        <w:rPr>
-          <w:rtl w:val="0"/>
-        </w:rPr>
-        <w:tab/>
-        <w:t xml:space="preserve">Inspec-ovanjem HTML koda na stranici za dodavanje komentara može se videti da na se na klik dugmeta Create comment šalje određeni POST request:</w:t>
-      </w:r>
-    </w:p>
-    <w:p>
-      <w:pPr>
-        <w:pStyle w:val="Heading2"/>
+        <w:rPr>
+          <w:u w:val="none"/>
+        </w:rPr>
+      </w:pPr>
+      <w:r>
+        <w:rPr>
+          <w:rtl w:val="0"/>
+        </w:rPr>
+        <w:t xml:space="preserve">Prvo treba pokrenuti napadački web sajt, po uputstvu </w:t>
+      </w:r>
+      <w:r>
+        <w:rPr>
+          <w:b w:val="1"/>
+          <w:rtl w:val="0"/>
+        </w:rPr>
+        <w:t xml:space="preserve">“csrf-exploit/readme.txt”. </w:t>
+      </w:r>
+      <w:r>
+        <w:rPr>
+          <w:rtl w:val="0"/>
+        </w:rPr>
+        <w:t xml:space="preserve">Vidimo da je server startovan na adresi </w:t>
+      </w:r>
+      <w:r>
+        <w:rPr>
+          <w:b w:val="1"/>
+          <w:rtl w:val="0"/>
+        </w:rPr>
+        <w:t xml:space="preserve">“http://localhost:3000”</w:t>
+      </w:r>
+    </w:p>
+    <w:p>
+      <w:pPr>
         <w:numPr>
-          <w:ilvl w:val="1"/>
+          <w:ilvl w:val="0"/>
           <w:numId w:val="2"/>
         </w:numPr>
         <w:ind w:left="1440" w:hanging="360"/>
-        <w:rPr/>
-      </w:pPr>
-      <w:bookmarkStart w:colFirst="0" w:colLast="0" w:name="_7cw8px4caqnf" w:id="13"/>
-      <w:bookmarkEnd w:id="13"/>
-      <w:r>
-        <w:rPr>
-          <w:rtl w:val="0"/>
-        </w:rPr>
-        <w:t xml:space="preserve">CSRF</w:t>
-      </w:r>
-      <w:r>
-        <w:drawing>
-          <wp:anchor allowOverlap="1" behindDoc="0" distB="114300" distT="114300" distL="114300" distR="114300" hidden="0" layoutInCell="1" locked="0" relativeHeight="0" simplePos="0">
-            <wp:simplePos x="0" y="0"/>
-            <wp:positionH relativeFrom="column">
-              <wp:posOffset>-1424</wp:posOffset>
-            </wp:positionH>
-            <wp:positionV relativeFrom="paragraph">
-              <wp:posOffset>209550</wp:posOffset>
-            </wp:positionV>
-            <wp:extent cx="5731200" cy="2451100"/>
-            <wp:effectExtent b="0" l="0" r="0" t="0"/>
-            <wp:wrapTopAndBottom distB="114300" distT="114300"/>
-            <wp:docPr id="3" name="image8.png"/>
-            <a:graphic>
-              <a:graphicData uri="http://schemas.openxmlformats.org/drawingml/2006/picture">
-                <pic:pic>
-                  <pic:nvPicPr>
-                    <pic:cNvPr id="0" name="image8.png"/>
-                    <pic:cNvPicPr preferRelativeResize="0"/>
-                  </pic:nvPicPr>
-                  <pic:blipFill>
-                    <a:blip r:embed="rId13"/>
-                    <a:srcRect b="0" l="0" r="0" t="0"/>
-                    <a:stretch>
-                      <a:fillRect/>
-                    </a:stretch>
-                  </pic:blipFill>
-                  <pic:spPr>
-                    <a:xfrm>
-                      <a:off x="0" y="0"/>
-                      <a:ext cx="5731200" cy="2451100"/>
-                    </a:xfrm>
-                    <a:prstGeom prst="rect"/>
-                    <a:ln/>
-                  </pic:spPr>
-                </pic:pic>
-              </a:graphicData>
-            </a:graphic>
-          </wp:anchor>
-        </w:drawing>
-      </w:r>
-    </w:p>
-    <w:p>
-      <w:pPr>
-        <w:ind w:left="1440" w:firstLine="0"/>
-        <w:rPr/>
-      </w:pPr>
-      <w:r>
-        <w:rPr>
-          <w:rtl w:val="0"/>
-        </w:rPr>
-        <w:tab/>
-        <w:t xml:space="preserve">Kod naveden gore, može se kopirati u sajt napadača i to u funkciju</w:t>
-      </w:r>
-      <w:r>
-        <w:rPr>
-          <w:b w:val="1"/>
-          <w:rtl w:val="0"/>
-        </w:rPr>
-        <w:t xml:space="preserve"> exploit()</w:t>
-      </w:r>
-      <w:r>
-        <w:rPr>
-          <w:rtl w:val="0"/>
-        </w:rPr>
-        <w:t xml:space="preserve">, Promenljivih </w:t>
-      </w:r>
-      <w:r>
-        <w:rPr>
-          <w:b w:val="1"/>
-          <w:rtl w:val="0"/>
-        </w:rPr>
-        <w:t xml:space="preserve">bookID, i comment  je potrebno zameniti </w:t>
-      </w:r>
-      <w:r>
-        <w:rPr>
-          <w:rtl w:val="0"/>
-        </w:rPr>
-        <w:t xml:space="preserve">konkretnim vrednostima generisanim na napadačevom sajtu. </w:t>
-      </w:r>
-      <w:r>
-        <w:rPr>
-          <w:b w:val="1"/>
-          <w:rtl w:val="0"/>
-        </w:rPr>
-        <w:t xml:space="preserve">A putanju sa koje se poziva fetch, potrebno je zameniti sa celokupnom putanjom do ranjivog sajta. </w:t>
-      </w:r>
-      <w:r>
-        <w:rPr>
-          <w:rtl w:val="0"/>
-        </w:rPr>
-        <w:t xml:space="preserve">Ovime se klikom na pehar na napadačevom sajtu bez znanja žrtve njen sesijski ključ dodaje kao komentar na knjigu 1. </w:t>
-      </w:r>
-      <w:r>
-        <w:drawing>
-          <wp:anchor allowOverlap="1" behindDoc="0" distB="114300" distT="114300" distL="114300" distR="114300" hidden="0" layoutInCell="1" locked="0" relativeHeight="0" simplePos="0">
-            <wp:simplePos x="0" y="0"/>
-            <wp:positionH relativeFrom="column">
-              <wp:posOffset>741525</wp:posOffset>
-            </wp:positionH>
-            <wp:positionV relativeFrom="paragraph">
-              <wp:posOffset>1238250</wp:posOffset>
-            </wp:positionV>
-            <wp:extent cx="4248150" cy="2724150"/>
-            <wp:effectExtent b="0" l="0" r="0" t="0"/>
-            <wp:wrapTopAndBottom distB="114300" distT="114300"/>
-            <wp:docPr id="9" name="image4.png"/>
-            <a:graphic>
-              <a:graphicData uri="http://schemas.openxmlformats.org/drawingml/2006/picture">
-                <pic:pic>
-                  <pic:nvPicPr>
-                    <pic:cNvPr id="0" name="image4.png"/>
-                    <pic:cNvPicPr preferRelativeResize="0"/>
-                  </pic:nvPicPr>
-                  <pic:blipFill>
-                    <a:blip r:embed="rId14"/>
-                    <a:srcRect b="0" l="0" r="0" t="0"/>
-                    <a:stretch>
-                      <a:fillRect/>
-                    </a:stretch>
-                  </pic:blipFill>
-                  <pic:spPr>
-                    <a:xfrm>
-                      <a:off x="0" y="0"/>
-                      <a:ext cx="4248150" cy="2724150"/>
-                    </a:xfrm>
-                    <a:prstGeom prst="rect"/>
-                    <a:ln/>
-                  </pic:spPr>
-                </pic:pic>
-              </a:graphicData>
-            </a:graphic>
-          </wp:anchor>
-        </w:drawing>
-      </w:r>
-    </w:p>
-    <w:p>
-      <w:pPr>
-        <w:pStyle w:val="Heading2"/>
+        <w:rPr>
+          <w:u w:val="none"/>
+        </w:rPr>
+      </w:pPr>
+      <w:r>
+        <w:rPr>
+          <w:rtl w:val="0"/>
+        </w:rPr>
+        <w:t xml:space="preserve">Zatim je potrebno navigirati na stranicu knjige 1</w:t>
+      </w:r>
+    </w:p>
+    <w:p>
+      <w:pPr>
         <w:numPr>
-          <w:ilvl w:val="1"/>
+          <w:ilvl w:val="0"/>
           <w:numId w:val="2"/>
         </w:numPr>
-        <w:spacing w:after="0" w:afterAutospacing="0"/>
         <w:ind w:left="1440" w:hanging="360"/>
         <w:rPr/>
       </w:pPr>
-      <w:bookmarkStart w:colFirst="0" w:colLast="0" w:name="_auv0s5bwd1t" w:id="14"/>
-      <w:bookmarkEnd w:id="14"/>
-      <w:r>
-        <w:rPr>
-          <w:rtl w:val="0"/>
-        </w:rPr>
-        <w:t xml:space="preserve">XSS</w:t>
+      <w:r>
+        <w:rPr>
+          <w:rtl w:val="0"/>
+        </w:rPr>
+        <w:t xml:space="preserve">Pomoću  XSS ostaviti komentar sa linkom koji izgleda primamljivo korisniku</w:t>
       </w:r>
     </w:p>
     <w:p>
       <w:pPr>
         <w:numPr>
           <w:ilvl w:val="0"/>
-          <w:numId w:val="3"/>
+          <w:numId w:val="2"/>
         </w:numPr>
         <w:ind w:left="1440" w:hanging="360"/>
         <w:rPr>
@@ -1139,85 +1000,7 @@
         <w:rPr>
           <w:rtl w:val="0"/>
         </w:rPr>
-        <w:t xml:space="preserve">Prvo treba pokrenuti napadački web sajt, po uputstvu </w:t>
-      </w:r>
-      <w:r>
-        <w:rPr>
-          <w:b w:val="1"/>
-          <w:rtl w:val="0"/>
-        </w:rPr>
-        <w:t xml:space="preserve">“csrf-exploit/readme.txt”. </w:t>
-      </w:r>
-      <w:r>
-        <w:rPr>
-          <w:rtl w:val="0"/>
-        </w:rPr>
-        <w:t xml:space="preserve">Može se videti da je napadački server na adresi </w:t>
-      </w:r>
-      <w:r>
-        <w:rPr>
-          <w:b w:val="1"/>
-          <w:rtl w:val="0"/>
-        </w:rPr>
-        <w:t xml:space="preserve">“http://localhost:3000”</w:t>
-      </w:r>
-    </w:p>
-    <w:p>
-      <w:pPr>
-        <w:numPr>
-          <w:ilvl w:val="0"/>
-          <w:numId w:val="3"/>
-        </w:numPr>
-        <w:ind w:left="1440" w:hanging="360"/>
-        <w:rPr>
-          <w:u w:val="none"/>
-        </w:rPr>
-      </w:pPr>
-      <w:r>
-        <w:rPr>
-          <w:rtl w:val="0"/>
-        </w:rPr>
-        <w:t xml:space="preserve">Zatim je potrebno navigirati na stranicu knjige 1</w:t>
-      </w:r>
-    </w:p>
-    <w:p>
-      <w:pPr>
-        <w:numPr>
-          <w:ilvl w:val="0"/>
-          <w:numId w:val="3"/>
-        </w:numPr>
-        <w:spacing w:after="0" w:afterAutospacing="0"/>
-        <w:ind w:left="1440" w:hanging="360"/>
-        <w:rPr/>
-      </w:pPr>
-      <w:r>
-        <w:rPr>
-          <w:rtl w:val="0"/>
-        </w:rPr>
-        <w:t xml:space="preserve">Pomoću  XSS ostaviti komentar sa linkom koji izgleda primamljivo korisniku</w:t>
-      </w:r>
-    </w:p>
-    <w:p>
-      <w:pPr>
-        <w:pStyle w:val="Heading2"/>
-        <w:numPr>
-          <w:ilvl w:val="1"/>
-          <w:numId w:val="2"/>
-        </w:numPr>
-        <w:spacing w:after="0" w:afterAutospacing="0" w:before="0" w:beforeAutospacing="0"/>
-        <w:ind w:left="1440" w:hanging="360"/>
-        <w:rPr>
-          <w:sz w:val="32"/>
-          <w:szCs w:val="32"/>
-        </w:rPr>
-      </w:pPr>
-      <w:bookmarkStart w:colFirst="0" w:colLast="0" w:name="_pwon4kskrpcs" w:id="15"/>
-      <w:bookmarkEnd w:id="15"/>
-      <w:r>
-        <w:rPr>
-          <w:rtl w:val="0"/>
-        </w:rPr>
-        <w:t xml:space="preserve">Korisnik pada u zamku</w:t>
+        <w:t xml:space="preserve">Sada klikom na “here” žrtva biva poslata na napadački sajt. </w:t>
       </w:r>
       <w:r>
         <w:drawing>
@@ -1232,16 +1015,16 @@
             <wp:extent cx="6698317" cy="1023663"/>
             <wp:effectExtent b="0" l="0" r="0" t="0"/>
             <wp:wrapTopAndBottom distB="114300" distT="114300"/>
-            <wp:docPr id="12" name="image11.png"/>
+            <wp:docPr id="11" name="image2.png"/>
             <a:graphic>
               <a:graphicData uri="http://schemas.openxmlformats.org/drawingml/2006/picture">
                 <pic:pic>
                   <pic:nvPicPr>
-                    <pic:cNvPr id="0" name="image11.png"/>
+                    <pic:cNvPr id="0" name="image2.png"/>
                     <pic:cNvPicPr preferRelativeResize="0"/>
                   </pic:nvPicPr>
                   <pic:blipFill>
-                    <a:blip r:embed="rId15"/>
+                    <a:blip r:embed="rId13"/>
                     <a:srcRect b="0" l="0" r="0" t="0"/>
                     <a:stretch>
                       <a:fillRect/>
@@ -1266,24 +1049,24 @@
           <wp:anchor allowOverlap="1" behindDoc="0" distB="114300" distT="114300" distL="114300" distR="114300" hidden="0" layoutInCell="1" locked="0" relativeHeight="0" simplePos="0">
             <wp:simplePos x="0" y="0"/>
             <wp:positionH relativeFrom="column">
-              <wp:posOffset>-280987</wp:posOffset>
+              <wp:posOffset>-285749</wp:posOffset>
             </wp:positionH>
             <wp:positionV relativeFrom="paragraph">
-              <wp:posOffset>1362075</wp:posOffset>
+              <wp:posOffset>1371600</wp:posOffset>
             </wp:positionV>
             <wp:extent cx="6643688" cy="504825"/>
             <wp:effectExtent b="0" l="0" r="0" t="0"/>
             <wp:wrapTopAndBottom distB="114300" distT="114300"/>
-            <wp:docPr id="10" name="image9.png"/>
+            <wp:docPr id="9" name="image7.png"/>
             <a:graphic>
               <a:graphicData uri="http://schemas.openxmlformats.org/drawingml/2006/picture">
                 <pic:pic>
                   <pic:nvPicPr>
-                    <pic:cNvPr id="0" name="image9.png"/>
+                    <pic:cNvPr id="0" name="image7.png"/>
                     <pic:cNvPicPr preferRelativeResize="0"/>
                   </pic:nvPicPr>
                   <pic:blipFill>
-                    <a:blip r:embed="rId16"/>
+                    <a:blip r:embed="rId14"/>
                     <a:srcRect b="0" l="0" r="0" t="0"/>
                     <a:stretch>
                       <a:fillRect/>
@@ -1308,7 +1091,7 @@
       <w:pPr>
         <w:numPr>
           <w:ilvl w:val="0"/>
-          <w:numId w:val="1"/>
+          <w:numId w:val="2"/>
         </w:numPr>
         <w:ind w:left="1440" w:hanging="360"/>
         <w:rPr>
@@ -1319,14 +1102,14 @@
         <w:rPr>
           <w:rtl w:val="0"/>
         </w:rPr>
-        <w:t xml:space="preserve">Sada klikom na “here” korisnik biva poslat na napadački sajt. </w:t>
+        <w:t xml:space="preserve">U napadački sajt u funkciju exploit potrebno je dodati kod za ispis žrtvinog kolačića</w:t>
       </w:r>
     </w:p>
     <w:p>
       <w:pPr>
         <w:numPr>
           <w:ilvl w:val="0"/>
-          <w:numId w:val="1"/>
+          <w:numId w:val="2"/>
         </w:numPr>
         <w:ind w:left="1440" w:hanging="360"/>
         <w:rPr>
@@ -1337,7 +1120,7 @@
         <w:rPr>
           <w:rtl w:val="0"/>
         </w:rPr>
-        <w:t xml:space="preserve">Kada žrtva pritisne </w:t>
+        <w:t xml:space="preserve">Sada kada žrtva pritisne </w:t>
       </w:r>
       <w:r>
         <w:rPr>
@@ -1350,36 +1133,31 @@
         <w:rPr>
           <w:rtl w:val="0"/>
         </w:rPr>
-        <w:t xml:space="preserve">na napadačkom sajtu, iz njene perspektive neće se desiti ništa ali će sa njenim autentikacionim tokenom biti poslat zahtev na sajt za prodavnicu knjiga koji će dodati komentar sa njenim tokenom na knjigu broj 1.</w:t>
-      </w:r>
-      <w:r>
-        <w:rPr>
-          <w:rtl w:val="0"/>
-        </w:rPr>
+        <w:t xml:space="preserve">na napadačkom sajtu, biće joj ispisan njen kolačić u alert prozoru</w:t>
       </w:r>
       <w:r>
         <w:drawing>
           <wp:anchor allowOverlap="1" behindDoc="0" distB="114300" distT="114300" distL="114300" distR="114300" hidden="0" layoutInCell="1" locked="0" relativeHeight="0" simplePos="0">
             <wp:simplePos x="0" y="0"/>
             <wp:positionH relativeFrom="column">
-              <wp:posOffset>180975</wp:posOffset>
+              <wp:posOffset>322425</wp:posOffset>
             </wp:positionH>
             <wp:positionV relativeFrom="paragraph">
-              <wp:posOffset>929687</wp:posOffset>
+              <wp:posOffset>118063</wp:posOffset>
             </wp:positionV>
-            <wp:extent cx="5731200" cy="596900"/>
+            <wp:extent cx="5082456" cy="4014788"/>
             <wp:effectExtent b="0" l="0" r="0" t="0"/>
             <wp:wrapTopAndBottom distB="114300" distT="114300"/>
-            <wp:docPr id="4" name="image2.png"/>
+            <wp:docPr id="2" name="image1.png"/>
             <a:graphic>
               <a:graphicData uri="http://schemas.openxmlformats.org/drawingml/2006/picture">
                 <pic:pic>
                   <pic:nvPicPr>
-                    <pic:cNvPr id="0" name="image2.png"/>
+                    <pic:cNvPr id="0" name="image1.png"/>
                     <pic:cNvPicPr preferRelativeResize="0"/>
                   </pic:nvPicPr>
                   <pic:blipFill>
-                    <a:blip r:embed="rId17"/>
+                    <a:blip r:embed="rId15"/>
                     <a:srcRect b="0" l="0" r="0" t="0"/>
                     <a:stretch>
                       <a:fillRect/>
@@ -1388,7 +1166,60 @@
                   <pic:spPr>
                     <a:xfrm>
                       <a:off x="0" y="0"/>
-                      <a:ext cx="5731200" cy="596900"/>
+                      <a:ext cx="5082456" cy="4014788"/>
+                    </a:xfrm>
+                    <a:prstGeom prst="rect"/>
+                    <a:ln/>
+                  </pic:spPr>
+                </pic:pic>
+              </a:graphicData>
+            </a:graphic>
+          </wp:anchor>
+        </w:drawing>
+      </w:r>
+    </w:p>
+    <w:p>
+      <w:pPr>
+        <w:ind w:left="720" w:firstLine="720"/>
+        <w:rPr/>
+      </w:pPr>
+      <w:r>
+        <w:rPr>
+          <w:rtl w:val="0"/>
+        </w:rPr>
+      </w:r>
+      <w:r>
+        <w:drawing>
+          <wp:anchor allowOverlap="1" behindDoc="0" distB="114300" distT="114300" distL="114300" distR="114300" hidden="0" layoutInCell="1" locked="0" relativeHeight="0" simplePos="0">
+            <wp:simplePos x="0" y="0"/>
+            <wp:positionH relativeFrom="column">
+              <wp:posOffset>-1424</wp:posOffset>
+            </wp:positionH>
+            <wp:positionV relativeFrom="paragraph">
+              <wp:posOffset>114300</wp:posOffset>
+            </wp:positionV>
+            <wp:extent cx="5731200" cy="3848100"/>
+            <wp:effectExtent b="0" l="0" r="0" t="0"/>
+            <wp:wrapTopAndBottom distB="114300" distT="114300"/>
+            <wp:docPr id="3" name="image8.png"/>
+            <a:graphic>
+              <a:graphicData uri="http://schemas.openxmlformats.org/drawingml/2006/picture">
+                <pic:pic>
+                  <pic:nvPicPr>
+                    <pic:cNvPr id="0" name="image8.png"/>
+                    <pic:cNvPicPr preferRelativeResize="0"/>
+                  </pic:nvPicPr>
+                  <pic:blipFill>
+                    <a:blip r:embed="rId16"/>
+                    <a:srcRect b="0" l="0" r="0" t="0"/>
+                    <a:stretch>
+                      <a:fillRect/>
+                    </a:stretch>
+                  </pic:blipFill>
+                  <pic:spPr>
+                    <a:xfrm>
+                      <a:off x="0" y="0"/>
+                      <a:ext cx="5731200" cy="3848100"/>
                     </a:xfrm>
                     <a:prstGeom prst="rect"/>
                     <a:ln/>
@@ -1416,9 +1247,9 @@
       <w:start w:val="1"/>
       <w:numFmt w:val="decimal"/>
       <w:lvlText w:val="%1."/>
-      <w:lvlJc w:val="left"/>
-      <w:pPr>
-        <w:ind w:left="1440" w:hanging="360"/>
+      <w:lvlJc w:val="right"/>
+      <w:pPr>
+        <w:ind w:left="720" w:hanging="360"/>
       </w:pPr>
       <w:rPr>
         <w:u w:val="none"/>
@@ -1426,11 +1257,11 @@
     </w:lvl>
     <w:lvl w:ilvl="1">
       <w:start w:val="1"/>
-      <w:numFmt w:val="lowerLetter"/>
-      <w:lvlText w:val="%2."/>
-      <w:lvlJc w:val="left"/>
-      <w:pPr>
-        <w:ind w:left="2160" w:hanging="360"/>
+      <w:numFmt w:val="decimal"/>
+      <w:lvlText w:val="%1.%2."/>
+      <w:lvlJc w:val="right"/>
+      <w:pPr>
+        <w:ind w:left="1440" w:hanging="360"/>
       </w:pPr>
       <w:rPr>
         <w:u w:val="none"/>
@@ -1438,11 +1269,11 @@
     </w:lvl>
     <w:lvl w:ilvl="2">
       <w:start w:val="1"/>
-      <w:numFmt w:val="lowerRoman"/>
-      <w:lvlText w:val="%3."/>
+      <w:numFmt w:val="decimal"/>
+      <w:lvlText w:val="%1.%2.%3."/>
       <w:lvlJc w:val="right"/>
       <w:pPr>
-        <w:ind w:left="2880" w:hanging="360"/>
+        <w:ind w:left="2160" w:hanging="360"/>
       </w:pPr>
       <w:rPr>
         <w:u w:val="none"/>
@@ -1451,10 +1282,10 @@
     <w:lvl w:ilvl="3">
       <w:start w:val="1"/>
       <w:numFmt w:val="decimal"/>
-      <w:lvlText w:val="%4."/>
-      <w:lvlJc w:val="left"/>
-      <w:pPr>
-        <w:ind w:left="3600" w:hanging="360"/>
+      <w:lvlText w:val="%1.%2.%3.%4."/>
+      <w:lvlJc w:val="right"/>
+      <w:pPr>
+        <w:ind w:left="2880" w:hanging="360"/>
       </w:pPr>
       <w:rPr>
         <w:u w:val="none"/>
@@ -1462,11 +1293,11 @@
     </w:lvl>
     <w:lvl w:ilvl="4">
       <w:start w:val="1"/>
-      <w:numFmt w:val="lowerLetter"/>
-      <w:lvlText w:val="%5."/>
-      <w:lvlJc w:val="left"/>
-      <w:pPr>
-        <w:ind w:left="4320" w:hanging="360"/>
+      <w:numFmt w:val="decimal"/>
+      <w:lvlText w:val="%1.%2.%3.%4.%5."/>
+      <w:lvlJc w:val="right"/>
+      <w:pPr>
+        <w:ind w:left="3600" w:hanging="360"/>
       </w:pPr>
       <w:rPr>
         <w:u w:val="none"/>
@@ -1474,11 +1305,11 @@
     </w:lvl>
     <w:lvl w:ilvl="5">
       <w:start w:val="1"/>
-      <w:numFmt w:val="lowerRoman"/>
-      <w:lvlText w:val="%6."/>
+      <w:numFmt w:val="decimal"/>
+      <w:lvlText w:val="%1.%2.%3.%4.%5.%6."/>
       <w:lvlJc w:val="right"/>
       <w:pPr>
-        <w:ind w:left="5040" w:hanging="360"/>
+        <w:ind w:left="4320" w:hanging="360"/>
       </w:pPr>
       <w:rPr>
         <w:u w:val="none"/>
@@ -1487,10 +1318,10 @@
     <w:lvl w:ilvl="6">
       <w:start w:val="1"/>
       <w:numFmt w:val="decimal"/>
-      <w:lvlText w:val="%7."/>
-      <w:lvlJc w:val="left"/>
-      <w:pPr>
-        <w:ind w:left="5760" w:hanging="360"/>
+      <w:lvlText w:val="%1.%2.%3.%4.%5.%6.%7."/>
+      <w:lvlJc w:val="right"/>
+      <w:pPr>
+        <w:ind w:left="5040" w:hanging="360"/>
       </w:pPr>
       <w:rPr>
         <w:u w:val="none"/>
@@ -1498,11 +1329,11 @@
     </w:lvl>
     <w:lvl w:ilvl="7">
       <w:start w:val="1"/>
-      <w:numFmt w:val="lowerLetter"/>
-      <w:lvlText w:val="%8."/>
-      <w:lvlJc w:val="left"/>
-      <w:pPr>
-        <w:ind w:left="6480" w:hanging="360"/>
+      <w:numFmt w:val="decimal"/>
+      <w:lvlText w:val="%1.%2.%3.%4.%5.%6.%7.%8."/>
+      <w:lvlJc w:val="right"/>
+      <w:pPr>
+        <w:ind w:left="5760" w:hanging="360"/>
       </w:pPr>
       <w:rPr>
         <w:u w:val="none"/>
@@ -1510,11 +1341,11 @@
     </w:lvl>
     <w:lvl w:ilvl="8">
       <w:start w:val="1"/>
-      <w:numFmt w:val="lowerRoman"/>
-      <w:lvlText w:val="%9."/>
+      <w:numFmt w:val="decimal"/>
+      <w:lvlText w:val="%1.%2.%3.%4.%5.%6.%7.%8.%9."/>
       <w:lvlJc w:val="right"/>
       <w:pPr>
-        <w:ind w:left="7200" w:hanging="360"/>
+        <w:ind w:left="6480" w:hanging="360"/>
       </w:pPr>
       <w:rPr>
         <w:u w:val="none"/>
@@ -1526,116 +1357,6 @@
       <w:start w:val="1"/>
       <w:numFmt w:val="decimal"/>
       <w:lvlText w:val="%1."/>
-      <w:lvlJc w:val="right"/>
-      <w:pPr>
-        <w:ind w:left="720" w:hanging="360"/>
-      </w:pPr>
-      <w:rPr>
-        <w:u w:val="none"/>
-      </w:rPr>
-    </w:lvl>
-    <w:lvl w:ilvl="1">
-      <w:start w:val="1"/>
-      <w:numFmt w:val="decimal"/>
-      <w:lvlText w:val="%1.%2."/>
-      <w:lvlJc w:val="right"/>
-      <w:pPr>
-        <w:ind w:left="1440" w:hanging="360"/>
-      </w:pPr>
-      <w:rPr>
-        <w:u w:val="none"/>
-      </w:rPr>
-    </w:lvl>
-    <w:lvl w:ilvl="2">
-      <w:start w:val="1"/>
-      <w:numFmt w:val="decimal"/>
-      <w:lvlText w:val="%1.%2.%3."/>
-      <w:lvlJc w:val="right"/>
-      <w:pPr>
-        <w:ind w:left="2160" w:hanging="360"/>
-      </w:pPr>
-      <w:rPr>
-        <w:u w:val="none"/>
-      </w:rPr>
-    </w:lvl>
-    <w:lvl w:ilvl="3">
-      <w:start w:val="1"/>
-      <w:numFmt w:val="decimal"/>
-      <w:lvlText w:val="%1.%2.%3.%4."/>
-      <w:lvlJc w:val="right"/>
-      <w:pPr>
-        <w:ind w:left="2880" w:hanging="360"/>
-      </w:pPr>
-      <w:rPr>
-        <w:u w:val="none"/>
-      </w:rPr>
-    </w:lvl>
-    <w:lvl w:ilvl="4">
-      <w:start w:val="1"/>
-      <w:numFmt w:val="decimal"/>
-      <w:lvlText w:val="%1.%2.%3.%4.%5."/>
-      <w:lvlJc w:val="right"/>
-      <w:pPr>
-        <w:ind w:left="3600" w:hanging="360"/>
-      </w:pPr>
-      <w:rPr>
-        <w:u w:val="none"/>
-      </w:rPr>
-    </w:lvl>
-    <w:lvl w:ilvl="5">
-      <w:start w:val="1"/>
-      <w:numFmt w:val="decimal"/>
-      <w:lvlText w:val="%1.%2.%3.%4.%5.%6."/>
-      <w:lvlJc w:val="right"/>
-      <w:pPr>
-        <w:ind w:left="4320" w:hanging="360"/>
-      </w:pPr>
-      <w:rPr>
-        <w:u w:val="none"/>
-      </w:rPr>
-    </w:lvl>
-    <w:lvl w:ilvl="6">
-      <w:start w:val="1"/>
-      <w:numFmt w:val="decimal"/>
-      <w:lvlText w:val="%1.%2.%3.%4.%5.%6.%7."/>
-      <w:lvlJc w:val="right"/>
-      <w:pPr>
-        <w:ind w:left="5040" w:hanging="360"/>
-      </w:pPr>
-      <w:rPr>
-        <w:u w:val="none"/>
-      </w:rPr>
-    </w:lvl>
-    <w:lvl w:ilvl="7">
-      <w:start w:val="1"/>
-      <w:numFmt w:val="decimal"/>
-      <w:lvlText w:val="%1.%2.%3.%4.%5.%6.%7.%8."/>
-      <w:lvlJc w:val="right"/>
-      <w:pPr>
-        <w:ind w:left="5760" w:hanging="360"/>
-      </w:pPr>
-      <w:rPr>
-        <w:u w:val="none"/>
-      </w:rPr>
-    </w:lvl>
-    <w:lvl w:ilvl="8">
-      <w:start w:val="1"/>
-      <w:numFmt w:val="decimal"/>
-      <w:lvlText w:val="%1.%2.%3.%4.%5.%6.%7.%8.%9."/>
-      <w:lvlJc w:val="right"/>
-      <w:pPr>
-        <w:ind w:left="6480" w:hanging="360"/>
-      </w:pPr>
-      <w:rPr>
-        <w:u w:val="none"/>
-      </w:rPr>
-    </w:lvl>
-  </w:abstractNum>
-  <w:abstractNum w:abstractNumId="3">
-    <w:lvl w:ilvl="0">
-      <w:start w:val="1"/>
-      <w:numFmt w:val="decimal"/>
-      <w:lvlText w:val="%1."/>
       <w:lvlJc w:val="left"/>
       <w:pPr>
         <w:ind w:left="1440" w:hanging="360"/>
@@ -1746,9 +1467,6 @@
   </w:num>
   <w:num w:numId="2">
     <w:abstractNumId w:val="2"/>
-  </w:num>
-  <w:num w:numId="3">
-    <w:abstractNumId w:val="3"/>
   </w:num>
 </w:numbering>
 </file>

</xml_diff>

<commit_message>
Actual CSRF + XSS attack writeup.
</commit_message>
<xml_diff>
--- a/Napadi.docx
+++ b/Napadi.docx
@@ -141,7 +141,7 @@
         <w:pStyle w:val="Heading1"/>
         <w:numPr>
           <w:ilvl w:val="0"/>
-          <w:numId w:val="1"/>
+          <w:numId w:val="2"/>
         </w:numPr>
         <w:spacing w:after="0" w:afterAutospacing="0"/>
         <w:ind w:left="720" w:hanging="360"/>
@@ -164,7 +164,7 @@
         <w:pStyle w:val="Heading2"/>
         <w:numPr>
           <w:ilvl w:val="1"/>
-          <w:numId w:val="1"/>
+          <w:numId w:val="2"/>
         </w:numPr>
         <w:spacing w:before="0" w:beforeAutospacing="0"/>
         <w:ind w:left="1440" w:hanging="360"/>
@@ -215,12 +215,12 @@
             <wp:extent cx="3305175" cy="2260296"/>
             <wp:effectExtent b="0" l="0" r="0" t="0"/>
             <wp:wrapTopAndBottom distB="114300" distT="114300"/>
-            <wp:docPr id="7" name="image11.png"/>
+            <wp:docPr id="7" name="image10.png"/>
             <a:graphic>
               <a:graphicData uri="http://schemas.openxmlformats.org/drawingml/2006/picture">
                 <pic:pic>
                   <pic:nvPicPr>
-                    <pic:cNvPr id="0" name="image11.png"/>
+                    <pic:cNvPr id="0" name="image10.png"/>
                     <pic:cNvPicPr preferRelativeResize="0"/>
                   </pic:nvPicPr>
                   <pic:blipFill>
@@ -250,7 +250,7 @@
         <w:pStyle w:val="Heading2"/>
         <w:numPr>
           <w:ilvl w:val="1"/>
-          <w:numId w:val="1"/>
+          <w:numId w:val="2"/>
         </w:numPr>
         <w:ind w:left="1440" w:hanging="360"/>
         <w:rPr>
@@ -293,12 +293,12 @@
             <wp:extent cx="4576763" cy="3125393"/>
             <wp:effectExtent b="0" l="0" r="0" t="0"/>
             <wp:wrapTopAndBottom distB="114300" distT="114300"/>
-            <wp:docPr id="10" name="image6.png"/>
+            <wp:docPr id="11" name="image2.png"/>
             <a:graphic>
               <a:graphicData uri="http://schemas.openxmlformats.org/drawingml/2006/picture">
                 <pic:pic>
                   <pic:nvPicPr>
-                    <pic:cNvPr id="0" name="image6.png"/>
+                    <pic:cNvPr id="0" name="image2.png"/>
                     <pic:cNvPicPr preferRelativeResize="0"/>
                   </pic:nvPicPr>
                   <pic:blipFill>
@@ -360,12 +360,12 @@
             <wp:extent cx="5731200" cy="2527300"/>
             <wp:effectExtent b="0" l="0" r="0" t="0"/>
             <wp:wrapTopAndBottom distB="114300" distT="114300"/>
-            <wp:docPr id="4" name="image9.png"/>
+            <wp:docPr id="3" name="image4.png"/>
             <a:graphic>
               <a:graphicData uri="http://schemas.openxmlformats.org/drawingml/2006/picture">
                 <pic:pic>
                   <pic:nvPicPr>
-                    <pic:cNvPr id="0" name="image9.png"/>
+                    <pic:cNvPr id="0" name="image4.png"/>
                     <pic:cNvPicPr preferRelativeResize="0"/>
                   </pic:nvPicPr>
                   <pic:blipFill>
@@ -470,7 +470,7 @@
         <w:pStyle w:val="Heading2"/>
         <w:numPr>
           <w:ilvl w:val="1"/>
-          <w:numId w:val="1"/>
+          <w:numId w:val="2"/>
         </w:numPr>
         <w:ind w:left="1440" w:hanging="360"/>
         <w:rPr>
@@ -537,12 +537,12 @@
             <wp:extent cx="5731200" cy="2997200"/>
             <wp:effectExtent b="0" l="0" r="0" t="0"/>
             <wp:wrapTopAndBottom distB="114300" distT="114300"/>
-            <wp:docPr id="1" name="image4.png"/>
+            <wp:docPr id="1" name="image12.png"/>
             <a:graphic>
               <a:graphicData uri="http://schemas.openxmlformats.org/drawingml/2006/picture">
                 <pic:pic>
                   <pic:nvPicPr>
-                    <pic:cNvPr id="0" name="image4.png"/>
+                    <pic:cNvPr id="0" name="image12.png"/>
                     <pic:cNvPicPr preferRelativeResize="0"/>
                   </pic:nvPicPr>
                   <pic:blipFill>
@@ -572,7 +572,7 @@
         <w:pStyle w:val="Heading2"/>
         <w:numPr>
           <w:ilvl w:val="1"/>
-          <w:numId w:val="1"/>
+          <w:numId w:val="2"/>
         </w:numPr>
         <w:ind w:left="1440" w:hanging="360"/>
         <w:rPr>
@@ -660,12 +660,12 @@
             <wp:extent cx="5638800" cy="4714875"/>
             <wp:effectExtent b="0" l="0" r="0" t="0"/>
             <wp:wrapTopAndBottom distB="114300" distT="114300"/>
-            <wp:docPr id="5" name="image5.png"/>
+            <wp:docPr id="5" name="image11.png"/>
             <a:graphic>
               <a:graphicData uri="http://schemas.openxmlformats.org/drawingml/2006/picture">
                 <pic:pic>
                   <pic:nvPicPr>
-                    <pic:cNvPr id="0" name="image5.png"/>
+                    <pic:cNvPr id="0" name="image11.png"/>
                     <pic:cNvPicPr preferRelativeResize="0"/>
                   </pic:nvPicPr>
                   <pic:blipFill>
@@ -712,7 +712,7 @@
         <w:pStyle w:val="Heading2"/>
         <w:numPr>
           <w:ilvl w:val="1"/>
-          <w:numId w:val="1"/>
+          <w:numId w:val="2"/>
         </w:numPr>
         <w:ind w:left="1440" w:hanging="360"/>
         <w:rPr>
@@ -792,12 +792,12 @@
             <wp:extent cx="5731200" cy="1879600"/>
             <wp:effectExtent b="0" l="0" r="0" t="0"/>
             <wp:wrapTopAndBottom distB="114300" distT="114300"/>
-            <wp:docPr id="8" name="image3.png"/>
+            <wp:docPr id="8" name="image1.png"/>
             <a:graphic>
               <a:graphicData uri="http://schemas.openxmlformats.org/drawingml/2006/picture">
                 <pic:pic>
                   <pic:nvPicPr>
-                    <pic:cNvPr id="0" name="image3.png"/>
+                    <pic:cNvPr id="0" name="image1.png"/>
                     <pic:cNvPicPr preferRelativeResize="0"/>
                   </pic:nvPicPr>
                   <pic:blipFill>
@@ -834,12 +834,12 @@
             <wp:extent cx="5731200" cy="3225800"/>
             <wp:effectExtent b="0" l="0" r="0" t="0"/>
             <wp:wrapTopAndBottom distB="114300" distT="114300"/>
-            <wp:docPr id="6" name="image10.png"/>
+            <wp:docPr id="6" name="image13.png"/>
             <a:graphic>
               <a:graphicData uri="http://schemas.openxmlformats.org/drawingml/2006/picture">
                 <pic:pic>
                   <pic:nvPicPr>
-                    <pic:cNvPr id="0" name="image10.png"/>
+                    <pic:cNvPr id="0" name="image13.png"/>
                     <pic:cNvPicPr preferRelativeResize="0"/>
                   </pic:nvPicPr>
                   <pic:blipFill>
@@ -885,7 +885,7 @@
         <w:pStyle w:val="Heading1"/>
         <w:numPr>
           <w:ilvl w:val="0"/>
-          <w:numId w:val="1"/>
+          <w:numId w:val="2"/>
         </w:numPr>
         <w:ind w:left="720" w:hanging="360"/>
         <w:rPr>
@@ -910,97 +910,320 @@
         <w:rPr>
           <w:rtl w:val="0"/>
         </w:rPr>
-        <w:t xml:space="preserve">Ovaj napad je lako izvesti kako ne postoji zastita os CSRF-a ili XSS-a na stranici sa komentarima:</w:t>
-      </w:r>
-    </w:p>
-    <w:p>
-      <w:pPr>
+        <w:t xml:space="preserve">Ovaj napad je lako izvesti kako ne postoji zastita os CSRF-a ili XSS-a na stranici sa komentarima.</w:t>
+      </w:r>
+      <w:r>
+        <w:rPr>
+          <w:rtl w:val="0"/>
+        </w:rPr>
+      </w:r>
+    </w:p>
+    <w:p>
+      <w:pPr>
+        <w:pStyle w:val="Heading2"/>
         <w:numPr>
-          <w:ilvl w:val="0"/>
+          <w:ilvl w:val="1"/>
           <w:numId w:val="2"/>
         </w:numPr>
         <w:ind w:left="1440" w:hanging="360"/>
-        <w:rPr>
-          <w:u w:val="none"/>
-        </w:rPr>
-      </w:pPr>
-      <w:r>
-        <w:rPr>
-          <w:rtl w:val="0"/>
-        </w:rPr>
-        <w:t xml:space="preserve">Prvo treba pokrenuti napadački web sajt, po uputstvu </w:t>
-      </w:r>
-      <w:r>
-        <w:rPr>
-          <w:b w:val="1"/>
-          <w:rtl w:val="0"/>
-        </w:rPr>
-        <w:t xml:space="preserve">“csrf-exploit/readme.txt”. </w:t>
-      </w:r>
-      <w:r>
-        <w:rPr>
-          <w:rtl w:val="0"/>
-        </w:rPr>
-        <w:t xml:space="preserve">Vidimo da je server startovan na adresi </w:t>
-      </w:r>
-      <w:r>
-        <w:rPr>
-          <w:b w:val="1"/>
-          <w:rtl w:val="0"/>
-        </w:rPr>
-        <w:t xml:space="preserve">“http://localhost:3000”</w:t>
-      </w:r>
-    </w:p>
-    <w:p>
-      <w:pPr>
+      </w:pPr>
+      <w:bookmarkStart w:colFirst="0" w:colLast="0" w:name="_log98uhpt3ug" w:id="12"/>
+      <w:bookmarkEnd w:id="12"/>
+      <w:r>
+        <w:rPr>
+          <w:rtl w:val="0"/>
+        </w:rPr>
+        <w:t xml:space="preserve">Analiza</w:t>
+      </w:r>
+    </w:p>
+    <w:p>
+      <w:pPr>
+        <w:ind w:left="720" w:firstLine="720"/>
+        <w:rPr/>
+      </w:pPr>
+      <w:r>
+        <w:rPr>
+          <w:rtl w:val="0"/>
+        </w:rPr>
+        <w:tab/>
+        <w:t xml:space="preserve">Inspec-ovanjem HTML koda na stranici za dodavanje komentara može se videti da na se na klik dugmeta Create comment šalje određeni POST request:</w:t>
+      </w:r>
+    </w:p>
+    <w:p>
+      <w:pPr>
+        <w:pStyle w:val="Heading2"/>
         <w:numPr>
-          <w:ilvl w:val="0"/>
+          <w:ilvl w:val="1"/>
           <w:numId w:val="2"/>
         </w:numPr>
         <w:ind w:left="1440" w:hanging="360"/>
-        <w:rPr>
-          <w:u w:val="none"/>
-        </w:rPr>
-      </w:pPr>
-      <w:r>
-        <w:rPr>
-          <w:rtl w:val="0"/>
-        </w:rPr>
-        <w:t xml:space="preserve">Zatim je potrebno navigirati na stranicu knjige 1</w:t>
+        <w:rPr/>
+      </w:pPr>
+      <w:bookmarkStart w:colFirst="0" w:colLast="0" w:name="_7cw8px4caqnf" w:id="13"/>
+      <w:bookmarkEnd w:id="13"/>
+      <w:r>
+        <w:rPr>
+          <w:rtl w:val="0"/>
+        </w:rPr>
+        <w:t xml:space="preserve">CSRF</w:t>
+      </w:r>
+      <w:r>
+        <w:drawing>
+          <wp:anchor allowOverlap="1" behindDoc="0" distB="114300" distT="114300" distL="114300" distR="114300" hidden="0" layoutInCell="1" locked="0" relativeHeight="0" simplePos="0">
+            <wp:simplePos x="0" y="0"/>
+            <wp:positionH relativeFrom="column">
+              <wp:posOffset>-1424</wp:posOffset>
+            </wp:positionH>
+            <wp:positionV relativeFrom="paragraph">
+              <wp:posOffset>209550</wp:posOffset>
+            </wp:positionV>
+            <wp:extent cx="5731200" cy="2451100"/>
+            <wp:effectExtent b="0" l="0" r="0" t="0"/>
+            <wp:wrapTopAndBottom distB="114300" distT="114300"/>
+            <wp:docPr id="4" name="image9.png"/>
+            <a:graphic>
+              <a:graphicData uri="http://schemas.openxmlformats.org/drawingml/2006/picture">
+                <pic:pic>
+                  <pic:nvPicPr>
+                    <pic:cNvPr id="0" name="image9.png"/>
+                    <pic:cNvPicPr preferRelativeResize="0"/>
+                  </pic:nvPicPr>
+                  <pic:blipFill>
+                    <a:blip r:embed="rId13"/>
+                    <a:srcRect b="0" l="0" r="0" t="0"/>
+                    <a:stretch>
+                      <a:fillRect/>
+                    </a:stretch>
+                  </pic:blipFill>
+                  <pic:spPr>
+                    <a:xfrm>
+                      <a:off x="0" y="0"/>
+                      <a:ext cx="5731200" cy="2451100"/>
+                    </a:xfrm>
+                    <a:prstGeom prst="rect"/>
+                    <a:ln/>
+                  </pic:spPr>
+                </pic:pic>
+              </a:graphicData>
+            </a:graphic>
+          </wp:anchor>
+        </w:drawing>
+      </w:r>
+    </w:p>
+    <w:p>
+      <w:pPr>
+        <w:ind w:left="1440" w:firstLine="0"/>
+        <w:rPr/>
+      </w:pPr>
+      <w:r>
+        <w:rPr>
+          <w:rtl w:val="0"/>
+        </w:rPr>
+        <w:tab/>
+        <w:t xml:space="preserve">Kod naveden gore, može se kopirati u sajt napadača i to u funkciju</w:t>
+      </w:r>
+      <w:r>
+        <w:rPr>
+          <w:b w:val="1"/>
+          <w:rtl w:val="0"/>
+        </w:rPr>
+        <w:t xml:space="preserve"> exploit()</w:t>
+      </w:r>
+      <w:r>
+        <w:rPr>
+          <w:rtl w:val="0"/>
+        </w:rPr>
+        <w:t xml:space="preserve">, Promenljivih </w:t>
+      </w:r>
+      <w:r>
+        <w:rPr>
+          <w:b w:val="1"/>
+          <w:rtl w:val="0"/>
+        </w:rPr>
+        <w:t xml:space="preserve">bookID, i comment  je potrebno zameniti </w:t>
+      </w:r>
+      <w:r>
+        <w:rPr>
+          <w:rtl w:val="0"/>
+        </w:rPr>
+        <w:t xml:space="preserve">konkretnim vrednostima generisanim na napadačevom sajtu. </w:t>
+      </w:r>
+      <w:r>
+        <w:rPr>
+          <w:b w:val="1"/>
+          <w:rtl w:val="0"/>
+        </w:rPr>
+        <w:t xml:space="preserve">A putanju sa koje se poziva fetch, potrebno je zameniti sa celokupnom putanjom do ranjivog sajta. </w:t>
+      </w:r>
+      <w:r>
+        <w:rPr>
+          <w:rtl w:val="0"/>
+        </w:rPr>
+        <w:t xml:space="preserve">Ovime se klikom na pehar u ime žrtve dodaje komentar sa XSS-om na knjigu 1 koja dodaje</w:t>
+      </w:r>
+      <w:r>
+        <w:rPr>
+          <w:rtl w:val="0"/>
+        </w:rPr>
+        <w:t xml:space="preserve">.</w:t>
+      </w:r>
+      <w:r>
+        <w:drawing>
+          <wp:anchor allowOverlap="1" behindDoc="0" distB="114300" distT="114300" distL="114300" distR="114300" hidden="0" layoutInCell="1" locked="0" relativeHeight="0" simplePos="0">
+            <wp:simplePos x="0" y="0"/>
+            <wp:positionH relativeFrom="column">
+              <wp:posOffset>471488</wp:posOffset>
+            </wp:positionH>
+            <wp:positionV relativeFrom="paragraph">
+              <wp:posOffset>1270350</wp:posOffset>
+            </wp:positionV>
+            <wp:extent cx="5143500" cy="2905125"/>
+            <wp:effectExtent b="0" l="0" r="0" t="0"/>
+            <wp:wrapTopAndBottom distB="114300" distT="114300"/>
+            <wp:docPr id="13" name="image8.png"/>
+            <a:graphic>
+              <a:graphicData uri="http://schemas.openxmlformats.org/drawingml/2006/picture">
+                <pic:pic>
+                  <pic:nvPicPr>
+                    <pic:cNvPr id="0" name="image8.png"/>
+                    <pic:cNvPicPr preferRelativeResize="0"/>
+                  </pic:nvPicPr>
+                  <pic:blipFill>
+                    <a:blip r:embed="rId14"/>
+                    <a:srcRect b="0" l="0" r="0" t="0"/>
+                    <a:stretch>
+                      <a:fillRect/>
+                    </a:stretch>
+                  </pic:blipFill>
+                  <pic:spPr>
+                    <a:xfrm>
+                      <a:off x="0" y="0"/>
+                      <a:ext cx="5143500" cy="2905125"/>
+                    </a:xfrm>
+                    <a:prstGeom prst="rect"/>
+                    <a:ln/>
+                  </pic:spPr>
+                </pic:pic>
+              </a:graphicData>
+            </a:graphic>
+          </wp:anchor>
+        </w:drawing>
+      </w:r>
+    </w:p>
+    <w:p>
+      <w:pPr>
+        <w:pStyle w:val="Heading2"/>
+        <w:numPr>
+          <w:ilvl w:val="1"/>
+          <w:numId w:val="2"/>
+        </w:numPr>
+        <w:spacing w:after="0" w:afterAutospacing="0"/>
+        <w:ind w:left="1440" w:hanging="360"/>
+        <w:rPr/>
+      </w:pPr>
+      <w:bookmarkStart w:colFirst="0" w:colLast="0" w:name="_auv0s5bwd1t" w:id="14"/>
+      <w:bookmarkEnd w:id="14"/>
+      <w:r>
+        <w:rPr>
+          <w:rtl w:val="0"/>
+        </w:rPr>
+        <w:t xml:space="preserve">Mamac</w:t>
       </w:r>
     </w:p>
     <w:p>
       <w:pPr>
         <w:numPr>
           <w:ilvl w:val="0"/>
+          <w:numId w:val="3"/>
+        </w:numPr>
+        <w:ind w:left="1440" w:hanging="360"/>
+        <w:rPr>
+          <w:u w:val="none"/>
+        </w:rPr>
+      </w:pPr>
+      <w:r>
+        <w:rPr>
+          <w:rtl w:val="0"/>
+        </w:rPr>
+        <w:t xml:space="preserve">Prvo treba pokrenuti napadački web sajt, po uputstvu </w:t>
+      </w:r>
+      <w:r>
+        <w:rPr>
+          <w:b w:val="1"/>
+          <w:rtl w:val="0"/>
+        </w:rPr>
+        <w:t xml:space="preserve">“csrf-exploit/readme.txt”. </w:t>
+      </w:r>
+      <w:r>
+        <w:rPr>
+          <w:rtl w:val="0"/>
+        </w:rPr>
+        <w:t xml:space="preserve">Može se videti da je napadački server na adresi </w:t>
+      </w:r>
+      <w:r>
+        <w:rPr>
+          <w:b w:val="1"/>
+          <w:rtl w:val="0"/>
+        </w:rPr>
+        <w:t xml:space="preserve">“http://localhost:3000”</w:t>
+      </w:r>
+    </w:p>
+    <w:p>
+      <w:pPr>
+        <w:numPr>
+          <w:ilvl w:val="0"/>
+          <w:numId w:val="3"/>
+        </w:numPr>
+        <w:ind w:left="1440" w:hanging="360"/>
+        <w:rPr>
+          <w:u w:val="none"/>
+        </w:rPr>
+      </w:pPr>
+      <w:r>
+        <w:rPr>
+          <w:rtl w:val="0"/>
+        </w:rPr>
+        <w:t xml:space="preserve">Zatim je potrebno navigirati na stranicu knjige 1</w:t>
+      </w:r>
+    </w:p>
+    <w:p>
+      <w:pPr>
+        <w:numPr>
+          <w:ilvl w:val="0"/>
+          <w:numId w:val="3"/>
+        </w:numPr>
+        <w:spacing w:after="0" w:afterAutospacing="0"/>
+        <w:ind w:left="1440" w:hanging="360"/>
+        <w:rPr/>
+      </w:pPr>
+      <w:r>
+        <w:rPr>
+          <w:rtl w:val="0"/>
+        </w:rPr>
+        <w:t xml:space="preserve">Pomoću  XSS ostaviti komentar sa linkom koji izgleda primamljivo korisniku</w:t>
+      </w:r>
+    </w:p>
+    <w:p>
+      <w:pPr>
+        <w:pStyle w:val="Heading2"/>
+        <w:numPr>
+          <w:ilvl w:val="1"/>
           <w:numId w:val="2"/>
         </w:numPr>
+        <w:spacing w:after="0" w:afterAutospacing="0" w:before="0" w:beforeAutospacing="0"/>
         <w:ind w:left="1440" w:hanging="360"/>
-        <w:rPr/>
-      </w:pPr>
-      <w:r>
-        <w:rPr>
-          <w:rtl w:val="0"/>
-        </w:rPr>
-        <w:t xml:space="preserve">Pomoću  XSS ostaviti komentar sa linkom koji izgleda primamljivo korisniku</w:t>
-      </w:r>
-    </w:p>
-    <w:p>
-      <w:pPr>
-        <w:numPr>
-          <w:ilvl w:val="0"/>
-          <w:numId w:val="2"/>
-        </w:numPr>
-        <w:ind w:left="1440" w:hanging="360"/>
-        <w:rPr>
-          <w:u w:val="none"/>
-        </w:rPr>
-      </w:pPr>
-      <w:r>
-        <w:rPr>
-          <w:rtl w:val="0"/>
-        </w:rPr>
-        <w:t xml:space="preserve">Sada klikom na “here” žrtva biva poslata na napadački sajt. </w:t>
+        <w:rPr>
+          <w:sz w:val="32"/>
+          <w:szCs w:val="32"/>
+        </w:rPr>
+      </w:pPr>
+      <w:bookmarkStart w:colFirst="0" w:colLast="0" w:name="_pwon4kskrpcs" w:id="15"/>
+      <w:bookmarkEnd w:id="15"/>
+      <w:r>
+        <w:rPr>
+          <w:rtl w:val="0"/>
+        </w:rPr>
+        <w:t xml:space="preserve">Zamka</w:t>
       </w:r>
       <w:r>
         <w:drawing>
@@ -1015,16 +1238,16 @@
             <wp:extent cx="6698317" cy="1023663"/>
             <wp:effectExtent b="0" l="0" r="0" t="0"/>
             <wp:wrapTopAndBottom distB="114300" distT="114300"/>
-            <wp:docPr id="11" name="image2.png"/>
+            <wp:docPr id="12" name="image6.png"/>
             <a:graphic>
               <a:graphicData uri="http://schemas.openxmlformats.org/drawingml/2006/picture">
                 <pic:pic>
                   <pic:nvPicPr>
-                    <pic:cNvPr id="0" name="image2.png"/>
+                    <pic:cNvPr id="0" name="image6.png"/>
                     <pic:cNvPicPr preferRelativeResize="0"/>
                   </pic:nvPicPr>
                   <pic:blipFill>
-                    <a:blip r:embed="rId13"/>
+                    <a:blip r:embed="rId15"/>
                     <a:srcRect b="0" l="0" r="0" t="0"/>
                     <a:stretch>
                       <a:fillRect/>
@@ -1049,15 +1272,15 @@
           <wp:anchor allowOverlap="1" behindDoc="0" distB="114300" distT="114300" distL="114300" distR="114300" hidden="0" layoutInCell="1" locked="0" relativeHeight="0" simplePos="0">
             <wp:simplePos x="0" y="0"/>
             <wp:positionH relativeFrom="column">
-              <wp:posOffset>-285749</wp:posOffset>
+              <wp:posOffset>-280987</wp:posOffset>
             </wp:positionH>
             <wp:positionV relativeFrom="paragraph">
-              <wp:posOffset>1371600</wp:posOffset>
+              <wp:posOffset>1362075</wp:posOffset>
             </wp:positionV>
             <wp:extent cx="6643688" cy="504825"/>
             <wp:effectExtent b="0" l="0" r="0" t="0"/>
             <wp:wrapTopAndBottom distB="114300" distT="114300"/>
-            <wp:docPr id="9" name="image7.png"/>
+            <wp:docPr id="10" name="image7.png"/>
             <a:graphic>
               <a:graphicData uri="http://schemas.openxmlformats.org/drawingml/2006/picture">
                 <pic:pic>
@@ -1066,7 +1289,7 @@
                     <pic:cNvPicPr preferRelativeResize="0"/>
                   </pic:nvPicPr>
                   <pic:blipFill>
-                    <a:blip r:embed="rId14"/>
+                    <a:blip r:embed="rId16"/>
                     <a:srcRect b="0" l="0" r="0" t="0"/>
                     <a:stretch>
                       <a:fillRect/>
@@ -1091,7 +1314,7 @@
       <w:pPr>
         <w:numPr>
           <w:ilvl w:val="0"/>
-          <w:numId w:val="2"/>
+          <w:numId w:val="1"/>
         </w:numPr>
         <w:ind w:left="1440" w:hanging="360"/>
         <w:rPr>
@@ -1102,14 +1325,14 @@
         <w:rPr>
           <w:rtl w:val="0"/>
         </w:rPr>
-        <w:t xml:space="preserve">U napadački sajt u funkciju exploit potrebno je dodati kod za ispis žrtvinog kolačića</w:t>
+        <w:t xml:space="preserve">Sada klikom na “here” korisnik biva poslat na napadački sajt. </w:t>
       </w:r>
     </w:p>
     <w:p>
       <w:pPr>
         <w:numPr>
           <w:ilvl w:val="0"/>
-          <w:numId w:val="2"/>
+          <w:numId w:val="1"/>
         </w:numPr>
         <w:ind w:left="1440" w:hanging="360"/>
         <w:rPr>
@@ -1120,7 +1343,7 @@
         <w:rPr>
           <w:rtl w:val="0"/>
         </w:rPr>
-        <w:t xml:space="preserve">Sada kada žrtva pritisne </w:t>
+        <w:t xml:space="preserve">Kada žrtva pritisne </w:t>
       </w:r>
       <w:r>
         <w:rPr>
@@ -1133,31 +1356,30 @@
         <w:rPr>
           <w:rtl w:val="0"/>
         </w:rPr>
-        <w:t xml:space="preserve">na napadačkom sajtu, biće joj ispisan njen kolačić u alert prozoru</w:t>
-      </w:r>
-      <w:r>
+        <w:t xml:space="preserve">na napadačkom sajtu, iz njene perspektive neće se desiti ništa ali će sa njenim autentikacionim tokenom biti poslat zahtev na sajt za prodavnicu knjiga koji će dodati komentar sa skriptom koja korisnicima prikazuje njigov token na knjigu broj 1.</w:t>
+      </w:r>
+    </w:p>
+    <w:p>
+      <w:pPr>
+        <w:ind w:left="0" w:firstLine="0"/>
+        <w:rPr/>
+      </w:pPr>
+      <w:r>
+        <w:rPr/>
         <w:drawing>
-          <wp:anchor allowOverlap="1" behindDoc="0" distB="114300" distT="114300" distL="114300" distR="114300" hidden="0" layoutInCell="1" locked="0" relativeHeight="0" simplePos="0">
-            <wp:simplePos x="0" y="0"/>
-            <wp:positionH relativeFrom="column">
-              <wp:posOffset>322425</wp:posOffset>
-            </wp:positionH>
-            <wp:positionV relativeFrom="paragraph">
-              <wp:posOffset>118063</wp:posOffset>
-            </wp:positionV>
-            <wp:extent cx="5082456" cy="4014788"/>
+          <wp:inline distB="114300" distT="114300" distL="114300" distR="114300">
+            <wp:extent cx="5731200" cy="673100"/>
             <wp:effectExtent b="0" l="0" r="0" t="0"/>
-            <wp:wrapTopAndBottom distB="114300" distT="114300"/>
-            <wp:docPr id="2" name="image1.png"/>
+            <wp:docPr id="9" name="image3.png"/>
             <a:graphic>
               <a:graphicData uri="http://schemas.openxmlformats.org/drawingml/2006/picture">
                 <pic:pic>
                   <pic:nvPicPr>
-                    <pic:cNvPr id="0" name="image1.png"/>
+                    <pic:cNvPr id="0" name="image3.png"/>
                     <pic:cNvPicPr preferRelativeResize="0"/>
                   </pic:nvPicPr>
                   <pic:blipFill>
-                    <a:blip r:embed="rId15"/>
+                    <a:blip r:embed="rId17"/>
                     <a:srcRect b="0" l="0" r="0" t="0"/>
                     <a:stretch>
                       <a:fillRect/>
@@ -1166,7 +1388,54 @@
                   <pic:spPr>
                     <a:xfrm>
                       <a:off x="0" y="0"/>
-                      <a:ext cx="5082456" cy="4014788"/>
+                      <a:ext cx="5731200" cy="673100"/>
+                    </a:xfrm>
+                    <a:prstGeom prst="rect"/>
+                    <a:ln/>
+                  </pic:spPr>
+                </pic:pic>
+              </a:graphicData>
+            </a:graphic>
+          </wp:inline>
+        </w:drawing>
+      </w:r>
+      <w:r>
+        <w:rPr>
+          <w:rtl w:val="0"/>
+        </w:rPr>
+      </w:r>
+      <w:r>
+        <w:drawing>
+          <wp:anchor allowOverlap="1" behindDoc="0" distB="114300" distT="114300" distL="114300" distR="114300" hidden="0" layoutInCell="1" locked="0" relativeHeight="0" simplePos="0">
+            <wp:simplePos x="0" y="0"/>
+            <wp:positionH relativeFrom="column">
+              <wp:posOffset>-1424</wp:posOffset>
+            </wp:positionH>
+            <wp:positionV relativeFrom="paragraph">
+              <wp:posOffset>257175</wp:posOffset>
+            </wp:positionV>
+            <wp:extent cx="5731200" cy="2654300"/>
+            <wp:effectExtent b="0" l="0" r="0" t="0"/>
+            <wp:wrapTopAndBottom distB="114300" distT="114300"/>
+            <wp:docPr id="2" name="image5.png"/>
+            <a:graphic>
+              <a:graphicData uri="http://schemas.openxmlformats.org/drawingml/2006/picture">
+                <pic:pic>
+                  <pic:nvPicPr>
+                    <pic:cNvPr id="0" name="image5.png"/>
+                    <pic:cNvPicPr preferRelativeResize="0"/>
+                  </pic:nvPicPr>
+                  <pic:blipFill>
+                    <a:blip r:embed="rId18"/>
+                    <a:srcRect b="0" l="0" r="0" t="0"/>
+                    <a:stretch>
+                      <a:fillRect/>
+                    </a:stretch>
+                  </pic:blipFill>
+                  <pic:spPr>
+                    <a:xfrm>
+                      <a:off x="0" y="0"/>
+                      <a:ext cx="5731200" cy="2654300"/>
                     </a:xfrm>
                     <a:prstGeom prst="rect"/>
                     <a:ln/>
@@ -1180,55 +1449,13 @@
     </w:p>
     <w:p>
       <w:pPr>
-        <w:ind w:left="720" w:firstLine="720"/>
-        <w:rPr/>
-      </w:pPr>
-      <w:r>
-        <w:rPr>
-          <w:rtl w:val="0"/>
-        </w:rPr>
-      </w:r>
-      <w:r>
-        <w:drawing>
-          <wp:anchor allowOverlap="1" behindDoc="0" distB="114300" distT="114300" distL="114300" distR="114300" hidden="0" layoutInCell="1" locked="0" relativeHeight="0" simplePos="0">
-            <wp:simplePos x="0" y="0"/>
-            <wp:positionH relativeFrom="column">
-              <wp:posOffset>-1424</wp:posOffset>
-            </wp:positionH>
-            <wp:positionV relativeFrom="paragraph">
-              <wp:posOffset>114300</wp:posOffset>
-            </wp:positionV>
-            <wp:extent cx="5731200" cy="3848100"/>
-            <wp:effectExtent b="0" l="0" r="0" t="0"/>
-            <wp:wrapTopAndBottom distB="114300" distT="114300"/>
-            <wp:docPr id="3" name="image8.png"/>
-            <a:graphic>
-              <a:graphicData uri="http://schemas.openxmlformats.org/drawingml/2006/picture">
-                <pic:pic>
-                  <pic:nvPicPr>
-                    <pic:cNvPr id="0" name="image8.png"/>
-                    <pic:cNvPicPr preferRelativeResize="0"/>
-                  </pic:nvPicPr>
-                  <pic:blipFill>
-                    <a:blip r:embed="rId16"/>
-                    <a:srcRect b="0" l="0" r="0" t="0"/>
-                    <a:stretch>
-                      <a:fillRect/>
-                    </a:stretch>
-                  </pic:blipFill>
-                  <pic:spPr>
-                    <a:xfrm>
-                      <a:off x="0" y="0"/>
-                      <a:ext cx="5731200" cy="3848100"/>
-                    </a:xfrm>
-                    <a:prstGeom prst="rect"/>
-                    <a:ln/>
-                  </pic:spPr>
-                </pic:pic>
-              </a:graphicData>
-            </a:graphic>
-          </wp:anchor>
-        </w:drawing>
+        <w:ind w:left="0" w:firstLine="0"/>
+        <w:rPr/>
+      </w:pPr>
+      <w:r>
+        <w:rPr>
+          <w:rtl w:val="0"/>
+        </w:rPr>
       </w:r>
     </w:p>
     <w:sectPr>
@@ -1247,6 +1474,116 @@
       <w:start w:val="1"/>
       <w:numFmt w:val="decimal"/>
       <w:lvlText w:val="%1."/>
+      <w:lvlJc w:val="left"/>
+      <w:pPr>
+        <w:ind w:left="1440" w:hanging="360"/>
+      </w:pPr>
+      <w:rPr>
+        <w:u w:val="none"/>
+      </w:rPr>
+    </w:lvl>
+    <w:lvl w:ilvl="1">
+      <w:start w:val="1"/>
+      <w:numFmt w:val="lowerLetter"/>
+      <w:lvlText w:val="%2."/>
+      <w:lvlJc w:val="left"/>
+      <w:pPr>
+        <w:ind w:left="2160" w:hanging="360"/>
+      </w:pPr>
+      <w:rPr>
+        <w:u w:val="none"/>
+      </w:rPr>
+    </w:lvl>
+    <w:lvl w:ilvl="2">
+      <w:start w:val="1"/>
+      <w:numFmt w:val="lowerRoman"/>
+      <w:lvlText w:val="%3."/>
+      <w:lvlJc w:val="right"/>
+      <w:pPr>
+        <w:ind w:left="2880" w:hanging="360"/>
+      </w:pPr>
+      <w:rPr>
+        <w:u w:val="none"/>
+      </w:rPr>
+    </w:lvl>
+    <w:lvl w:ilvl="3">
+      <w:start w:val="1"/>
+      <w:numFmt w:val="decimal"/>
+      <w:lvlText w:val="%4."/>
+      <w:lvlJc w:val="left"/>
+      <w:pPr>
+        <w:ind w:left="3600" w:hanging="360"/>
+      </w:pPr>
+      <w:rPr>
+        <w:u w:val="none"/>
+      </w:rPr>
+    </w:lvl>
+    <w:lvl w:ilvl="4">
+      <w:start w:val="1"/>
+      <w:numFmt w:val="lowerLetter"/>
+      <w:lvlText w:val="%5."/>
+      <w:lvlJc w:val="left"/>
+      <w:pPr>
+        <w:ind w:left="4320" w:hanging="360"/>
+      </w:pPr>
+      <w:rPr>
+        <w:u w:val="none"/>
+      </w:rPr>
+    </w:lvl>
+    <w:lvl w:ilvl="5">
+      <w:start w:val="1"/>
+      <w:numFmt w:val="lowerRoman"/>
+      <w:lvlText w:val="%6."/>
+      <w:lvlJc w:val="right"/>
+      <w:pPr>
+        <w:ind w:left="5040" w:hanging="360"/>
+      </w:pPr>
+      <w:rPr>
+        <w:u w:val="none"/>
+      </w:rPr>
+    </w:lvl>
+    <w:lvl w:ilvl="6">
+      <w:start w:val="1"/>
+      <w:numFmt w:val="decimal"/>
+      <w:lvlText w:val="%7."/>
+      <w:lvlJc w:val="left"/>
+      <w:pPr>
+        <w:ind w:left="5760" w:hanging="360"/>
+      </w:pPr>
+      <w:rPr>
+        <w:u w:val="none"/>
+      </w:rPr>
+    </w:lvl>
+    <w:lvl w:ilvl="7">
+      <w:start w:val="1"/>
+      <w:numFmt w:val="lowerLetter"/>
+      <w:lvlText w:val="%8."/>
+      <w:lvlJc w:val="left"/>
+      <w:pPr>
+        <w:ind w:left="6480" w:hanging="360"/>
+      </w:pPr>
+      <w:rPr>
+        <w:u w:val="none"/>
+      </w:rPr>
+    </w:lvl>
+    <w:lvl w:ilvl="8">
+      <w:start w:val="1"/>
+      <w:numFmt w:val="lowerRoman"/>
+      <w:lvlText w:val="%9."/>
+      <w:lvlJc w:val="right"/>
+      <w:pPr>
+        <w:ind w:left="7200" w:hanging="360"/>
+      </w:pPr>
+      <w:rPr>
+        <w:u w:val="none"/>
+      </w:rPr>
+    </w:lvl>
+  </w:abstractNum>
+  <w:abstractNum w:abstractNumId="2">
+    <w:lvl w:ilvl="0">
+      <w:start w:val="1"/>
+      <w:numFmt w:val="decimal"/>
+      <w:lvlText w:val="%1."/>
       <w:lvlJc w:val="right"/>
       <w:pPr>
         <w:ind w:left="720" w:hanging="360"/>
@@ -1352,7 +1689,7 @@
       </w:rPr>
     </w:lvl>
   </w:abstractNum>
-  <w:abstractNum w:abstractNumId="2">
+  <w:abstractNum w:abstractNumId="3">
     <w:lvl w:ilvl="0">
       <w:start w:val="1"/>
       <w:numFmt w:val="decimal"/>
@@ -1467,6 +1804,9 @@
   </w:num>
   <w:num w:numId="2">
     <w:abstractNumId w:val="2"/>
+  </w:num>
+  <w:num w:numId="3">
+    <w:abstractNumId w:val="3"/>
   </w:num>
 </w:numbering>
 </file>

</xml_diff>